<commit_message>
Cambios PGC Villarreal - Numeracion
</commit_message>
<xml_diff>
--- a/Documentos/PGC.docx
+++ b/Documentos/PGC.docx
@@ -96,9 +96,10 @@
     </w:p>
     <w:p>
       <w:pPr>
+        <w:pStyle w:val="Prrafodelista"/>
         <w:numPr>
           <w:ilvl w:val="1"/>
-          <w:numId w:val="1"/>
+          <w:numId w:val="15"/>
         </w:numPr>
         <w:jc w:val="both"/>
         <w:textAlignment w:val="baseline"/>
@@ -243,55 +244,8 @@
     <w:p>
       <w:pPr>
         <w:numPr>
-          <w:ilvl w:val="0"/>
-          <w:numId w:val="1"/>
-        </w:numPr>
-        <w:jc w:val="both"/>
-        <w:textAlignment w:val="baseline"/>
-        <w:rPr>
-          <w:rFonts w:ascii="Arial" w:hAnsi="Arial" w:cs="Arial"/>
-          <w:b/>
-          <w:bCs/>
-          <w:color w:val="000000"/>
-          <w:sz w:val="22"/>
-          <w:szCs w:val="22"/>
-          <w:lang w:eastAsia="es-PE"/>
-        </w:rPr>
-      </w:pPr>
-      <w:r>
-        <w:rPr>
-          <w:rFonts w:ascii="Arial" w:hAnsi="Arial" w:cs="Arial"/>
-          <w:b/>
-          <w:bCs/>
-          <w:color w:val="000000"/>
-          <w:sz w:val="22"/>
-          <w:szCs w:val="22"/>
-          <w:lang w:eastAsia="es-PE"/>
-        </w:rPr>
-        <w:t>Gestión de la SCM</w:t>
-      </w:r>
-    </w:p>
-    <w:p>
-      <w:pPr>
-        <w:ind w:left="360"/>
-        <w:jc w:val="both"/>
-        <w:textAlignment w:val="baseline"/>
-        <w:rPr>
-          <w:rFonts w:ascii="Arial" w:hAnsi="Arial" w:cs="Arial"/>
-          <w:b/>
-          <w:bCs/>
-          <w:color w:val="000000"/>
-          <w:sz w:val="22"/>
-          <w:szCs w:val="22"/>
-          <w:lang w:eastAsia="es-PE"/>
-        </w:rPr>
-      </w:pPr>
-    </w:p>
-    <w:p>
-      <w:pPr>
-        <w:numPr>
           <w:ilvl w:val="1"/>
-          <w:numId w:val="1"/>
+          <w:numId w:val="15"/>
         </w:numPr>
         <w:jc w:val="both"/>
         <w:textAlignment w:val="baseline"/>
@@ -829,18 +783,7 @@
                 <w:szCs w:val="20"/>
                 <w:lang w:eastAsia="es-PE"/>
               </w:rPr>
-              <w:t xml:space="preserve">Inspector de Aseguramiento de la </w:t>
-            </w:r>
-            <w:r>
-              <w:rPr>
-                <w:rFonts w:ascii="Arial" w:hAnsi="Arial" w:cs="Arial"/>
-                <w:color w:val="000000"/>
-                <w:sz w:val="20"/>
-                <w:szCs w:val="20"/>
-                <w:lang w:eastAsia="es-PE"/>
-              </w:rPr>
-              <w:lastRenderedPageBreak/>
-              <w:t>calidad</w:t>
+              <w:t>Inspector de Aseguramiento de la calidad</w:t>
             </w:r>
           </w:p>
         </w:tc>
@@ -870,7 +813,6 @@
                 <w:szCs w:val="20"/>
                 <w:lang w:eastAsia="es-PE"/>
               </w:rPr>
-              <w:lastRenderedPageBreak/>
               <w:t>Enrique Villarreal</w:t>
             </w:r>
           </w:p>
@@ -919,7 +861,6 @@
                 <w:szCs w:val="20"/>
                 <w:lang w:eastAsia="es-PE"/>
               </w:rPr>
-              <w:lastRenderedPageBreak/>
               <w:t>-Monitorear el correcto funcionamiento del software</w:t>
             </w:r>
           </w:p>
@@ -950,19 +891,7 @@
                 <w:szCs w:val="20"/>
                 <w:lang w:eastAsia="es-PE"/>
               </w:rPr>
-              <w:lastRenderedPageBreak/>
-              <w:t xml:space="preserve">Auditar la Gestión de la configuración </w:t>
-            </w:r>
-            <w:r>
-              <w:rPr>
-                <w:rFonts w:ascii="Arial" w:hAnsi="Arial" w:cs="Arial"/>
-                <w:color w:val="000000"/>
-                <w:sz w:val="20"/>
-                <w:szCs w:val="20"/>
-                <w:lang w:eastAsia="es-PE"/>
-              </w:rPr>
-              <w:lastRenderedPageBreak/>
-              <w:t>según indique el Project Manager</w:t>
+              <w:t>Auditar la Gestión de la configuración según indique el Project Manager</w:t>
             </w:r>
           </w:p>
         </w:tc>
@@ -1125,9 +1054,8 @@
         <w:pStyle w:val="Prrafodelista"/>
         <w:numPr>
           <w:ilvl w:val="1"/>
-          <w:numId w:val="3"/>
+          <w:numId w:val="15"/>
         </w:numPr>
-        <w:ind w:left="993" w:hanging="567"/>
         <w:jc w:val="both"/>
         <w:textAlignment w:val="baseline"/>
         <w:rPr>
@@ -1148,17 +1076,6 @@
           <w:color w:val="000000"/>
           <w:sz w:val="22"/>
           <w:szCs w:val="22"/>
-        </w:rPr>
-        <w:t xml:space="preserve"> </w:t>
-      </w:r>
-      <w:r>
-        <w:rPr>
-          <w:rFonts w:ascii="Arial" w:hAnsi="Arial" w:cs="Arial"/>
-          <w:b/>
-          <w:bCs/>
-          <w:color w:val="000000"/>
-          <w:sz w:val="22"/>
-          <w:szCs w:val="22"/>
           <w:lang w:val="es-ES"/>
         </w:rPr>
         <w:t>Política</w:t>
@@ -1173,10 +1090,14 @@
           <w:szCs w:val="22"/>
           <w:lang w:val="en-US"/>
         </w:rPr>
-        <w:t xml:space="preserve">, directrices y </w:t>
+        <w:t>, directrices y procedimientos</w:t>
       </w:r>
-      <w:proofErr w:type="spellStart"/>
-      <w:r>
+    </w:p>
+    <w:p>
+      <w:pPr>
+        <w:ind w:left="360"/>
+        <w:jc w:val="both"/>
+        <w:textAlignment w:val="baseline"/>
         <w:rPr>
           <w:rFonts w:ascii="Arial" w:hAnsi="Arial" w:cs="Arial"/>
           <w:b/>
@@ -1186,35 +1107,17 @@
           <w:szCs w:val="22"/>
           <w:lang w:val="en-US"/>
         </w:rPr>
-        <w:t>procedimientos</w:t>
-      </w:r>
-      <w:proofErr w:type="spellEnd"/>
-    </w:p>
-    <w:p>
-      <w:pPr>
-        <w:pStyle w:val="Prrafodelista"/>
-        <w:ind w:left="993"/>
-        <w:jc w:val="both"/>
-        <w:textAlignment w:val="baseline"/>
-        <w:rPr>
-          <w:rFonts w:ascii="Arial" w:hAnsi="Arial" w:cs="Arial"/>
-          <w:b/>
-          <w:bCs/>
-          <w:color w:val="000000"/>
-          <w:sz w:val="22"/>
-          <w:szCs w:val="22"/>
-          <w:lang w:val="en-US"/>
-        </w:rPr>
-      </w:pPr>
+      </w:pPr>
+      <w:bookmarkStart w:id="1" w:name="_GoBack"/>
+      <w:bookmarkEnd w:id="1"/>
     </w:p>
     <w:p>
       <w:pPr>
         <w:pStyle w:val="Prrafodelista"/>
         <w:numPr>
           <w:ilvl w:val="2"/>
-          <w:numId w:val="3"/>
+          <w:numId w:val="15"/>
         </w:numPr>
-        <w:ind w:left="1560" w:hanging="567"/>
         <w:jc w:val="both"/>
         <w:textAlignment w:val="baseline"/>
         <w:rPr>
@@ -1299,9 +1202,8 @@
         <w:pStyle w:val="Prrafodelista"/>
         <w:numPr>
           <w:ilvl w:val="2"/>
-          <w:numId w:val="3"/>
+          <w:numId w:val="15"/>
         </w:numPr>
-        <w:ind w:left="1560" w:hanging="567"/>
         <w:jc w:val="both"/>
         <w:textAlignment w:val="baseline"/>
       </w:pPr>
@@ -1365,9 +1267,8 @@
         <w:pStyle w:val="Prrafodelista"/>
         <w:numPr>
           <w:ilvl w:val="2"/>
-          <w:numId w:val="3"/>
+          <w:numId w:val="15"/>
         </w:numPr>
-        <w:ind w:left="1560" w:hanging="567"/>
         <w:jc w:val="both"/>
         <w:textAlignment w:val="baseline"/>
         <w:rPr>
@@ -1390,8 +1291,8 @@
         </w:rPr>
         <w:t>El desarrollo debe ser manejado y almacenado en entornos recuperable</w:t>
       </w:r>
-      <w:bookmarkStart w:id="1" w:name="docs-internal-guid-aeb08cfe-7fff-bcf9-04"/>
-      <w:bookmarkEnd w:id="1"/>
+      <w:bookmarkStart w:id="2" w:name="docs-internal-guid-aeb08cfe-7fff-bcf9-04"/>
+      <w:bookmarkEnd w:id="2"/>
       <w:r>
         <w:rPr>
           <w:rFonts w:ascii="Arial" w:hAnsi="Arial" w:cs="Arial"/>
@@ -1462,9 +1363,8 @@
         <w:pStyle w:val="Prrafodelista"/>
         <w:numPr>
           <w:ilvl w:val="2"/>
-          <w:numId w:val="3"/>
+          <w:numId w:val="15"/>
         </w:numPr>
-        <w:ind w:left="1560" w:hanging="567"/>
         <w:jc w:val="both"/>
         <w:textAlignment w:val="baseline"/>
         <w:rPr>
@@ -1527,8 +1427,6 @@
     </w:p>
     <w:p>
       <w:pPr>
-        <w:pStyle w:val="Prrafodelista"/>
-        <w:ind w:left="1560"/>
         <w:jc w:val="both"/>
         <w:textAlignment w:val="baseline"/>
         <w:rPr>
@@ -1544,7 +1442,10 @@
     <w:p>
       <w:pPr>
         <w:pStyle w:val="Prrafodelista"/>
-        <w:ind w:left="1560"/>
+        <w:numPr>
+          <w:ilvl w:val="1"/>
+          <w:numId w:val="15"/>
+        </w:numPr>
         <w:jc w:val="both"/>
         <w:textAlignment w:val="baseline"/>
         <w:rPr>
@@ -1556,120 +1457,7 @@
           <w:szCs w:val="22"/>
         </w:rPr>
       </w:pPr>
-    </w:p>
-    <w:p>
-      <w:pPr>
-        <w:pStyle w:val="Prrafodelista"/>
-        <w:ind w:left="1560"/>
-        <w:jc w:val="both"/>
-        <w:textAlignment w:val="baseline"/>
-        <w:rPr>
-          <w:rFonts w:ascii="Arial" w:hAnsi="Arial" w:cs="Arial"/>
-          <w:b/>
-          <w:bCs/>
-          <w:color w:val="000000"/>
-          <w:sz w:val="22"/>
-          <w:szCs w:val="22"/>
-        </w:rPr>
-      </w:pPr>
-    </w:p>
-    <w:p>
-      <w:pPr>
-        <w:pStyle w:val="Prrafodelista"/>
-        <w:ind w:left="1560"/>
-        <w:jc w:val="both"/>
-        <w:textAlignment w:val="baseline"/>
-        <w:rPr>
-          <w:rFonts w:ascii="Arial" w:hAnsi="Arial" w:cs="Arial"/>
-          <w:b/>
-          <w:bCs/>
-          <w:color w:val="000000"/>
-          <w:sz w:val="22"/>
-          <w:szCs w:val="22"/>
-        </w:rPr>
-      </w:pPr>
-    </w:p>
-    <w:p>
-      <w:pPr>
-        <w:pStyle w:val="Prrafodelista"/>
-        <w:ind w:left="1560"/>
-        <w:jc w:val="both"/>
-        <w:textAlignment w:val="baseline"/>
-        <w:rPr>
-          <w:rFonts w:ascii="Arial" w:hAnsi="Arial" w:cs="Arial"/>
-          <w:b/>
-          <w:bCs/>
-          <w:color w:val="000000"/>
-          <w:sz w:val="22"/>
-          <w:szCs w:val="22"/>
-        </w:rPr>
-      </w:pPr>
-    </w:p>
-    <w:p>
-      <w:pPr>
-        <w:pStyle w:val="Prrafodelista"/>
-        <w:ind w:left="1560"/>
-        <w:jc w:val="both"/>
-        <w:textAlignment w:val="baseline"/>
-        <w:rPr>
-          <w:rFonts w:ascii="Arial" w:hAnsi="Arial" w:cs="Arial"/>
-          <w:b/>
-          <w:bCs/>
-          <w:color w:val="000000"/>
-          <w:sz w:val="22"/>
-          <w:szCs w:val="22"/>
-        </w:rPr>
-      </w:pPr>
-    </w:p>
-    <w:p>
-      <w:pPr>
-        <w:pStyle w:val="Prrafodelista"/>
-        <w:ind w:left="1560"/>
-        <w:jc w:val="both"/>
-        <w:textAlignment w:val="baseline"/>
-        <w:rPr>
-          <w:rFonts w:ascii="Arial" w:hAnsi="Arial" w:cs="Arial"/>
-          <w:b/>
-          <w:bCs/>
-          <w:color w:val="000000"/>
-          <w:sz w:val="22"/>
-          <w:szCs w:val="22"/>
-        </w:rPr>
-      </w:pPr>
-    </w:p>
-    <w:p>
-      <w:pPr>
-        <w:pStyle w:val="Prrafodelista"/>
-        <w:ind w:left="1560"/>
-        <w:jc w:val="both"/>
-        <w:textAlignment w:val="baseline"/>
-        <w:rPr>
-          <w:rFonts w:ascii="Arial" w:hAnsi="Arial" w:cs="Arial"/>
-          <w:b/>
-          <w:bCs/>
-          <w:color w:val="000000"/>
-          <w:sz w:val="22"/>
-          <w:szCs w:val="22"/>
-        </w:rPr>
-      </w:pPr>
-    </w:p>
-    <w:p>
-      <w:pPr>
-        <w:jc w:val="both"/>
-        <w:rPr>
-          <w:color w:val="212121"/>
-          <w:sz w:val="22"/>
-          <w:szCs w:val="22"/>
-          <w:highlight w:val="white"/>
-        </w:rPr>
-      </w:pPr>
-    </w:p>
-    <w:p>
-      <w:pPr>
-        <w:pStyle w:val="NormalWeb"/>
-        <w:spacing w:beforeAutospacing="0" w:afterAutospacing="0"/>
-        <w:jc w:val="both"/>
-        <w:textAlignment w:val="baseline"/>
+      <w:r>
         <w:rPr>
           <w:rFonts w:ascii="Arial" w:hAnsi="Arial" w:cs="Arial"/>
           <w:b/>
@@ -1679,13 +1467,7 @@
           <w:szCs w:val="22"/>
           <w:lang w:eastAsia="es-PE"/>
         </w:rPr>
-      </w:pPr>
-      <w:r>
-        <w:rPr>
-          <w:b/>
-          <w:lang w:val="en-US"/>
-        </w:rPr>
-        <w:t>2.3.</w:t>
+        <w:t>Herramienta, entorno e infraestructur</w:t>
       </w:r>
       <w:r>
         <w:rPr>
@@ -1697,13 +1479,12 @@
           <w:szCs w:val="22"/>
           <w:lang w:eastAsia="es-PE"/>
         </w:rPr>
-        <w:t xml:space="preserve"> Herramienta, entorno e infraestructura</w:t>
+        <w:t>a</w:t>
       </w:r>
     </w:p>
     <w:p>
       <w:pPr>
-        <w:pStyle w:val="NormalWeb"/>
-        <w:spacing w:beforeAutospacing="0" w:afterAutospacing="0"/>
+        <w:pStyle w:val="Prrafodelista"/>
         <w:jc w:val="both"/>
         <w:textAlignment w:val="baseline"/>
         <w:rPr>
@@ -1716,52 +1497,6 @@
           <w:lang w:eastAsia="es-PE"/>
         </w:rPr>
       </w:pPr>
-    </w:p>
-    <w:p>
-      <w:pPr>
-        <w:pStyle w:val="NormalWeb"/>
-        <w:spacing w:beforeAutospacing="0" w:afterAutospacing="0"/>
-        <w:jc w:val="both"/>
-        <w:textAlignment w:val="baseline"/>
-        <w:rPr>
-          <w:rFonts w:ascii="Arial" w:hAnsi="Arial" w:cs="Arial"/>
-          <w:b/>
-          <w:bCs/>
-          <w:color w:val="000000"/>
-          <w:sz w:val="22"/>
-          <w:szCs w:val="22"/>
-          <w:lang w:eastAsia="es-PE"/>
-        </w:rPr>
-      </w:pPr>
-    </w:p>
-    <w:p>
-      <w:pPr>
-        <w:ind w:left="720"/>
-        <w:jc w:val="both"/>
-        <w:rPr>
-          <w:lang w:eastAsia="es-PE"/>
-        </w:rPr>
-      </w:pPr>
-      <w:r>
-        <w:rPr>
-          <w:rFonts w:ascii="Arial" w:hAnsi="Arial" w:cs="Arial"/>
-          <w:color w:val="000000"/>
-          <w:sz w:val="22"/>
-          <w:szCs w:val="22"/>
-          <w:lang w:eastAsia="es-PE"/>
-        </w:rPr>
-        <w:tab/>
-      </w:r>
-      <w:r>
-        <w:rPr>
-          <w:rFonts w:ascii="Arial" w:hAnsi="Arial" w:cs="Arial"/>
-          <w:color w:val="000000"/>
-          <w:sz w:val="22"/>
-          <w:szCs w:val="22"/>
-          <w:lang w:eastAsia="es-PE"/>
-        </w:rPr>
-        <w:tab/>
-      </w:r>
     </w:p>
     <w:tbl>
       <w:tblPr>
@@ -2041,6 +1776,7 @@
                 <w:szCs w:val="22"/>
                 <w:lang w:eastAsia="es-PE"/>
               </w:rPr>
+              <w:lastRenderedPageBreak/>
               <w:t>2</w:t>
             </w:r>
           </w:p>
@@ -2452,12 +2188,6 @@
     <w:p>
       <w:pPr>
         <w:pStyle w:val="Prrafodelista"/>
-      </w:pPr>
-    </w:p>
-    <w:p>
-      <w:pPr>
-        <w:pStyle w:val="NormalWeb"/>
-        <w:spacing w:beforeAutospacing="0" w:afterAutospacing="0"/>
         <w:jc w:val="both"/>
         <w:textAlignment w:val="baseline"/>
         <w:rPr>
@@ -2469,21 +2199,12 @@
           <w:szCs w:val="22"/>
         </w:rPr>
       </w:pPr>
-      <w:r>
-        <w:rPr>
-          <w:b/>
-          <w:lang w:val="en-US"/>
-        </w:rPr>
-        <w:t>2.4</w:t>
-      </w:r>
-      <w:r>
-        <w:rPr>
-          <w:b/>
-          <w:lang w:val="en-US"/>
-        </w:rPr>
-        <w:t>.</w:t>
-      </w:r>
-      <w:r>
+    </w:p>
+    <w:p>
+      <w:pPr>
+        <w:pStyle w:val="Prrafodelista"/>
+        <w:jc w:val="both"/>
+        <w:textAlignment w:val="baseline"/>
         <w:rPr>
           <w:rFonts w:ascii="Arial" w:hAnsi="Arial" w:cs="Arial"/>
           <w:b/>
@@ -2492,7 +2213,37 @@
           <w:sz w:val="22"/>
           <w:szCs w:val="22"/>
         </w:rPr>
-        <w:t xml:space="preserve"> Calendario</w:t>
+      </w:pPr>
+    </w:p>
+    <w:p>
+      <w:pPr>
+        <w:pStyle w:val="Prrafodelista"/>
+        <w:numPr>
+          <w:ilvl w:val="1"/>
+          <w:numId w:val="15"/>
+        </w:numPr>
+        <w:jc w:val="both"/>
+        <w:textAlignment w:val="baseline"/>
+        <w:rPr>
+          <w:rFonts w:ascii="Arial" w:hAnsi="Arial" w:cs="Arial"/>
+          <w:b/>
+          <w:bCs/>
+          <w:color w:val="000000"/>
+          <w:sz w:val="22"/>
+          <w:szCs w:val="22"/>
+        </w:rPr>
+      </w:pPr>
+      <w:r>
+        <w:rPr>
+          <w:rFonts w:ascii="Arial" w:hAnsi="Arial" w:cs="Arial"/>
+          <w:b/>
+          <w:bCs/>
+          <w:color w:val="000000"/>
+          <w:sz w:val="22"/>
+          <w:szCs w:val="22"/>
+          <w:lang w:eastAsia="es-PE"/>
+        </w:rPr>
+        <w:t>Calendario</w:t>
       </w:r>
     </w:p>
     <w:p/>
@@ -3566,9 +3317,8 @@
       <w:pPr>
         <w:spacing w:after="240"/>
       </w:pPr>
-      <w:bookmarkStart w:id="2" w:name="_GoBack"/>
-      <w:bookmarkEnd w:id="2"/>
     </w:p>
+    <w:p/>
     <w:sectPr>
       <w:pgSz w:w="11906" w:h="16838"/>
       <w:pgMar w:top="1440" w:right="1440" w:bottom="1440" w:left="1440" w:header="0" w:footer="0" w:gutter="0"/>
@@ -4567,6 +4317,129 @@
     </w:lvl>
   </w:abstractNum>
   <w:abstractNum w:abstractNumId="10" w15:restartNumberingAfterBreak="0">
+    <w:nsid w:val="58230097"/>
+    <w:multiLevelType w:val="multilevel"/>
+    <w:tmpl w:val="D75EC6A2"/>
+    <w:lvl w:ilvl="0">
+      <w:start w:val="1"/>
+      <w:numFmt w:val="decimal"/>
+      <w:lvlText w:val="%1"/>
+      <w:lvlJc w:val="left"/>
+      <w:pPr>
+        <w:ind w:left="360" w:hanging="360"/>
+      </w:pPr>
+      <w:rPr>
+        <w:rFonts w:ascii="Times New Roman" w:hAnsi="Times New Roman" w:cstheme="minorHAnsi" w:hint="default"/>
+        <w:sz w:val="24"/>
+      </w:rPr>
+    </w:lvl>
+    <w:lvl w:ilvl="1">
+      <w:start w:val="1"/>
+      <w:numFmt w:val="decimal"/>
+      <w:lvlText w:val="%1.%2"/>
+      <w:lvlJc w:val="left"/>
+      <w:pPr>
+        <w:ind w:left="720" w:hanging="360"/>
+      </w:pPr>
+      <w:rPr>
+        <w:rFonts w:ascii="Times New Roman" w:hAnsi="Times New Roman" w:cstheme="minorHAnsi" w:hint="default"/>
+        <w:sz w:val="24"/>
+      </w:rPr>
+    </w:lvl>
+    <w:lvl w:ilvl="2">
+      <w:start w:val="1"/>
+      <w:numFmt w:val="decimal"/>
+      <w:lvlText w:val="%1.%2.%3"/>
+      <w:lvlJc w:val="left"/>
+      <w:pPr>
+        <w:ind w:left="1440" w:hanging="720"/>
+      </w:pPr>
+      <w:rPr>
+        <w:rFonts w:ascii="Times New Roman" w:hAnsi="Times New Roman" w:cstheme="minorHAnsi" w:hint="default"/>
+        <w:b/>
+        <w:sz w:val="24"/>
+      </w:rPr>
+    </w:lvl>
+    <w:lvl w:ilvl="3">
+      <w:start w:val="1"/>
+      <w:numFmt w:val="decimal"/>
+      <w:lvlText w:val="%1.%2.%3.%4"/>
+      <w:lvlJc w:val="left"/>
+      <w:pPr>
+        <w:ind w:left="1800" w:hanging="720"/>
+      </w:pPr>
+      <w:rPr>
+        <w:rFonts w:ascii="Times New Roman" w:hAnsi="Times New Roman" w:cstheme="minorHAnsi" w:hint="default"/>
+        <w:sz w:val="24"/>
+      </w:rPr>
+    </w:lvl>
+    <w:lvl w:ilvl="4">
+      <w:start w:val="1"/>
+      <w:numFmt w:val="decimal"/>
+      <w:lvlText w:val="%1.%2.%3.%4.%5"/>
+      <w:lvlJc w:val="left"/>
+      <w:pPr>
+        <w:ind w:left="2520" w:hanging="1080"/>
+      </w:pPr>
+      <w:rPr>
+        <w:rFonts w:ascii="Times New Roman" w:hAnsi="Times New Roman" w:cstheme="minorHAnsi" w:hint="default"/>
+        <w:sz w:val="24"/>
+      </w:rPr>
+    </w:lvl>
+    <w:lvl w:ilvl="5">
+      <w:start w:val="1"/>
+      <w:numFmt w:val="decimal"/>
+      <w:lvlText w:val="%1.%2.%3.%4.%5.%6"/>
+      <w:lvlJc w:val="left"/>
+      <w:pPr>
+        <w:ind w:left="2880" w:hanging="1080"/>
+      </w:pPr>
+      <w:rPr>
+        <w:rFonts w:ascii="Times New Roman" w:hAnsi="Times New Roman" w:cstheme="minorHAnsi" w:hint="default"/>
+        <w:sz w:val="24"/>
+      </w:rPr>
+    </w:lvl>
+    <w:lvl w:ilvl="6">
+      <w:start w:val="1"/>
+      <w:numFmt w:val="decimal"/>
+      <w:lvlText w:val="%1.%2.%3.%4.%5.%6.%7"/>
+      <w:lvlJc w:val="left"/>
+      <w:pPr>
+        <w:ind w:left="3600" w:hanging="1440"/>
+      </w:pPr>
+      <w:rPr>
+        <w:rFonts w:ascii="Times New Roman" w:hAnsi="Times New Roman" w:cstheme="minorHAnsi" w:hint="default"/>
+        <w:sz w:val="24"/>
+      </w:rPr>
+    </w:lvl>
+    <w:lvl w:ilvl="7">
+      <w:start w:val="1"/>
+      <w:numFmt w:val="decimal"/>
+      <w:lvlText w:val="%1.%2.%3.%4.%5.%6.%7.%8"/>
+      <w:lvlJc w:val="left"/>
+      <w:pPr>
+        <w:ind w:left="3960" w:hanging="1440"/>
+      </w:pPr>
+      <w:rPr>
+        <w:rFonts w:ascii="Times New Roman" w:hAnsi="Times New Roman" w:cstheme="minorHAnsi" w:hint="default"/>
+        <w:sz w:val="24"/>
+      </w:rPr>
+    </w:lvl>
+    <w:lvl w:ilvl="8">
+      <w:start w:val="1"/>
+      <w:numFmt w:val="decimal"/>
+      <w:lvlText w:val="%1.%2.%3.%4.%5.%6.%7.%8.%9"/>
+      <w:lvlJc w:val="left"/>
+      <w:pPr>
+        <w:ind w:left="4680" w:hanging="1800"/>
+      </w:pPr>
+      <w:rPr>
+        <w:rFonts w:ascii="Times New Roman" w:hAnsi="Times New Roman" w:cstheme="minorHAnsi" w:hint="default"/>
+        <w:sz w:val="24"/>
+      </w:rPr>
+    </w:lvl>
+  </w:abstractNum>
+  <w:abstractNum w:abstractNumId="11" w15:restartNumberingAfterBreak="0">
     <w:nsid w:val="620076A6"/>
     <w:multiLevelType w:val="multilevel"/>
     <w:tmpl w:val="B478E7C2"/>
@@ -4681,7 +4554,7 @@
       </w:rPr>
     </w:lvl>
   </w:abstractNum>
-  <w:abstractNum w:abstractNumId="11" w15:restartNumberingAfterBreak="0">
+  <w:abstractNum w:abstractNumId="12" w15:restartNumberingAfterBreak="0">
     <w:nsid w:val="6C3B6397"/>
     <w:multiLevelType w:val="multilevel"/>
     <w:tmpl w:val="2D80FDC0"/>
@@ -4772,7 +4645,7 @@
       </w:pPr>
     </w:lvl>
   </w:abstractNum>
-  <w:abstractNum w:abstractNumId="12" w15:restartNumberingAfterBreak="0">
+  <w:abstractNum w:abstractNumId="13" w15:restartNumberingAfterBreak="0">
     <w:nsid w:val="7BCE6795"/>
     <w:multiLevelType w:val="multilevel"/>
     <w:tmpl w:val="2D80FDC0"/>
@@ -4863,7 +4736,7 @@
       </w:pPr>
     </w:lvl>
   </w:abstractNum>
-  <w:abstractNum w:abstractNumId="13" w15:restartNumberingAfterBreak="0">
+  <w:abstractNum w:abstractNumId="14" w15:restartNumberingAfterBreak="0">
     <w:nsid w:val="7EB40EDC"/>
     <w:multiLevelType w:val="hybridMultilevel"/>
     <w:tmpl w:val="9056BC12"/>
@@ -4953,7 +4826,7 @@
     </w:lvl>
   </w:abstractNum>
   <w:num w:numId="1">
-    <w:abstractNumId w:val="10"/>
+    <w:abstractNumId w:val="11"/>
   </w:num>
   <w:num w:numId="2">
     <w:abstractNumId w:val="5"/>
@@ -4974,7 +4847,7 @@
     <w:abstractNumId w:val="6"/>
   </w:num>
   <w:num w:numId="8">
-    <w:abstractNumId w:val="13"/>
+    <w:abstractNumId w:val="14"/>
   </w:num>
   <w:num w:numId="9">
     <w:abstractNumId w:val="4"/>
@@ -4983,16 +4856,19 @@
     <w:abstractNumId w:val="2"/>
   </w:num>
   <w:num w:numId="11">
-    <w:abstractNumId w:val="11"/>
+    <w:abstractNumId w:val="12"/>
   </w:num>
   <w:num w:numId="12">
-    <w:abstractNumId w:val="12"/>
+    <w:abstractNumId w:val="13"/>
   </w:num>
   <w:num w:numId="13">
     <w:abstractNumId w:val="9"/>
   </w:num>
   <w:num w:numId="14">
     <w:abstractNumId w:val="8"/>
+  </w:num>
+  <w:num w:numId="15">
+    <w:abstractNumId w:val="10"/>
   </w:num>
 </w:numbering>
 </file>
@@ -5105,7 +4981,7 @@
     <w:lsdException w:name="E-mail Signature" w:semiHidden="1" w:unhideWhenUsed="1"/>
     <w:lsdException w:name="HTML Top of Form" w:semiHidden="1" w:unhideWhenUsed="1"/>
     <w:lsdException w:name="HTML Bottom of Form" w:semiHidden="1" w:unhideWhenUsed="1"/>
-    <w:lsdException w:name="Normal (Web)" w:semiHidden="1" w:unhideWhenUsed="1"/>
+    <w:lsdException w:name="Normal (Web)" w:semiHidden="1" w:unhideWhenUsed="1" w:qFormat="1"/>
     <w:lsdException w:name="HTML Acronym" w:semiHidden="1" w:unhideWhenUsed="1"/>
     <w:lsdException w:name="HTML Address" w:semiHidden="1" w:unhideWhenUsed="1"/>
     <w:lsdException w:name="HTML Cite" w:semiHidden="1" w:unhideWhenUsed="1"/>

</xml_diff>

<commit_message>
All in merge master
</commit_message>
<xml_diff>
--- a/Documentos/PGC.docx
+++ b/Documentos/PGC.docx
@@ -237,6 +237,7 @@
     <w:p>
       <w:pPr>
         <w:spacing w:after="240"/>
+        <w:ind w:left="709"/>
         <w:rPr>
           <w:lang w:eastAsia="es-PE"/>
         </w:rPr>
@@ -256,7 +257,7 @@
     <w:p>
       <w:pPr>
         <w:spacing w:after="240"/>
-        <w:ind w:left="420"/>
+        <w:ind w:left="709"/>
         <w:rPr>
           <w:lang w:eastAsia="es-PE"/>
         </w:rPr>
@@ -279,7 +280,8 @@
     </w:p>
     <w:tbl>
       <w:tblPr>
-        <w:tblW w:w="9026" w:type="dxa"/>
+        <w:tblW w:w="8359" w:type="dxa"/>
+        <w:tblInd w:w="667" w:type="dxa"/>
         <w:tblCellMar>
           <w:top w:w="15" w:type="dxa"/>
           <w:left w:w="15" w:type="dxa"/>
@@ -289,14 +291,14 @@
         <w:tblLook w:val="04A0" w:firstRow="1" w:lastRow="0" w:firstColumn="1" w:lastColumn="0" w:noHBand="0" w:noVBand="1"/>
       </w:tblPr>
       <w:tblGrid>
-        <w:gridCol w:w="2114"/>
-        <w:gridCol w:w="5458"/>
+        <w:gridCol w:w="2127"/>
+        <w:gridCol w:w="4778"/>
         <w:gridCol w:w="1454"/>
       </w:tblGrid>
       <w:tr>
         <w:tc>
           <w:tcPr>
-            <w:tcW w:w="0" w:type="auto"/>
+            <w:tcW w:w="2127" w:type="dxa"/>
             <w:tcBorders>
               <w:top w:val="single" w:sz="8" w:space="0" w:color="000000"/>
               <w:left w:val="single" w:sz="8" w:space="0" w:color="000000"/>
@@ -333,7 +335,7 @@
         </w:tc>
         <w:tc>
           <w:tcPr>
-            <w:tcW w:w="0" w:type="auto"/>
+            <w:tcW w:w="4778" w:type="dxa"/>
             <w:tcBorders>
               <w:top w:val="single" w:sz="8" w:space="0" w:color="000000"/>
               <w:left w:val="single" w:sz="8" w:space="0" w:color="000000"/>
@@ -409,7 +411,7 @@
       <w:tr>
         <w:tc>
           <w:tcPr>
-            <w:tcW w:w="0" w:type="auto"/>
+            <w:tcW w:w="2127" w:type="dxa"/>
             <w:tcBorders>
               <w:top w:val="single" w:sz="4" w:space="0" w:color="000000"/>
               <w:left w:val="single" w:sz="8" w:space="0" w:color="666666"/>
@@ -446,7 +448,7 @@
         </w:tc>
         <w:tc>
           <w:tcPr>
-            <w:tcW w:w="0" w:type="auto"/>
+            <w:tcW w:w="4778" w:type="dxa"/>
             <w:tcBorders>
               <w:top w:val="single" w:sz="8" w:space="0" w:color="000000"/>
               <w:left w:val="single" w:sz="8" w:space="0" w:color="666666"/>
@@ -519,7 +521,7 @@
       <w:tr>
         <w:tc>
           <w:tcPr>
-            <w:tcW w:w="0" w:type="auto"/>
+            <w:tcW w:w="2127" w:type="dxa"/>
             <w:tcBorders>
               <w:top w:val="single" w:sz="8" w:space="0" w:color="666666"/>
               <w:left w:val="single" w:sz="8" w:space="0" w:color="666666"/>
@@ -556,7 +558,7 @@
         </w:tc>
         <w:tc>
           <w:tcPr>
-            <w:tcW w:w="0" w:type="auto"/>
+            <w:tcW w:w="4778" w:type="dxa"/>
             <w:tcBorders>
               <w:top w:val="single" w:sz="8" w:space="0" w:color="000000"/>
               <w:left w:val="single" w:sz="8" w:space="0" w:color="666666"/>
@@ -629,7 +631,7 @@
       <w:tr>
         <w:tc>
           <w:tcPr>
-            <w:tcW w:w="0" w:type="auto"/>
+            <w:tcW w:w="2127" w:type="dxa"/>
             <w:tcBorders>
               <w:top w:val="single" w:sz="8" w:space="0" w:color="666666"/>
               <w:left w:val="single" w:sz="8" w:space="0" w:color="666666"/>
@@ -666,7 +668,7 @@
         </w:tc>
         <w:tc>
           <w:tcPr>
-            <w:tcW w:w="0" w:type="auto"/>
+            <w:tcW w:w="4778" w:type="dxa"/>
             <w:tcBorders>
               <w:top w:val="single" w:sz="8" w:space="0" w:color="000000"/>
               <w:left w:val="single" w:sz="8" w:space="0" w:color="666666"/>
@@ -774,7 +776,7 @@
       <w:tr>
         <w:tc>
           <w:tcPr>
-            <w:tcW w:w="0" w:type="auto"/>
+            <w:tcW w:w="2127" w:type="dxa"/>
             <w:tcBorders>
               <w:top w:val="single" w:sz="8" w:space="0" w:color="666666"/>
               <w:left w:val="single" w:sz="8" w:space="0" w:color="000000"/>
@@ -811,7 +813,7 @@
         </w:tc>
         <w:tc>
           <w:tcPr>
-            <w:tcW w:w="0" w:type="auto"/>
+            <w:tcW w:w="4778" w:type="dxa"/>
             <w:tcBorders>
               <w:top w:val="single" w:sz="8" w:space="0" w:color="000000"/>
               <w:left w:val="single" w:sz="8" w:space="0" w:color="000000"/>
@@ -908,18 +910,12 @@
     </w:p>
     <w:p>
       <w:pPr>
-        <w:spacing w:after="240"/>
         <w:rPr>
           <w:lang w:eastAsia="es-PE"/>
         </w:rPr>
       </w:pPr>
-    </w:p>
-    <w:p>
-      <w:pPr>
-        <w:rPr>
-          <w:lang w:eastAsia="es-PE"/>
-        </w:rPr>
-      </w:pPr>
+      <w:bookmarkStart w:id="0" w:name="_GoBack"/>
+      <w:bookmarkEnd w:id="0"/>
       <w:r>
         <w:rPr>
           <w:rFonts w:ascii="Arial" w:hAnsi="Arial" w:cs="Arial"/>
@@ -3938,8 +3934,6 @@
           <w:lang w:eastAsia="es-PE"/>
         </w:rPr>
       </w:pPr>
-      <w:bookmarkStart w:id="0" w:name="_GoBack"/>
-      <w:bookmarkEnd w:id="0"/>
       <w:r>
         <w:rPr>
           <w:rFonts w:ascii="Arial" w:hAnsi="Arial" w:cs="Arial"/>
@@ -9542,7 +9536,7 @@
   <a:extraClrSchemeLst/>
   <a:extLst>
     <a:ext uri="{05A4C25C-085E-4340-85A3-A5531E510DB2}">
-      <thm15:themeFamily xmlns:thm15="http://schemas.microsoft.com/office/thememl/2012/main" xmlns="" name="Office Theme" id="{62F939B6-93AF-4DB8-9C6B-D6C7DFDC589F}" vid="{4A3C46E8-61CC-4603-A589-7422A47A8E4A}"/>
+      <thm15:themeFamily xmlns="" xmlns:thm15="http://schemas.microsoft.com/office/thememl/2012/main" name="Office Theme" id="{62F939B6-93AF-4DB8-9C6B-D6C7DFDC589F}" vid="{4A3C46E8-61CC-4603-A589-7422A47A8E4A}"/>
     </a:ext>
   </a:extLst>
 </a:theme>

</xml_diff>

<commit_message>
correciones de la profesora
</commit_message>
<xml_diff>
--- a/Documentos/PGC.docx
+++ b/Documentos/PGC.docx
@@ -1,6 +1,6 @@
 
 <file path=word/document.xml><?xml version="1.0" encoding="utf-8"?>
-<w:document xmlns:wpc="http://schemas.microsoft.com/office/word/2010/wordprocessingCanvas" xmlns:mo="http://schemas.microsoft.com/office/mac/office/2008/main" xmlns:mc="http://schemas.openxmlformats.org/markup-compatibility/2006" xmlns:mv="urn:schemas-microsoft-com:mac:vml" xmlns:o="urn:schemas-microsoft-com:office:office" xmlns:r="http://schemas.openxmlformats.org/officeDocument/2006/relationships" xmlns:m="http://schemas.openxmlformats.org/officeDocument/2006/math" xmlns:v="urn:schemas-microsoft-com:vml" xmlns:wp14="http://schemas.microsoft.com/office/word/2010/wordprocessingDrawing" xmlns:wp="http://schemas.openxmlformats.org/drawingml/2006/wordprocessingDrawing" xmlns:w10="urn:schemas-microsoft-com:office:word" xmlns:w="http://schemas.openxmlformats.org/wordprocessingml/2006/main" xmlns:w14="http://schemas.microsoft.com/office/word/2010/wordml" xmlns:w15="http://schemas.microsoft.com/office/word/2012/wordml" xmlns:wpg="http://schemas.microsoft.com/office/word/2010/wordprocessingGroup" xmlns:wpi="http://schemas.microsoft.com/office/word/2010/wordprocessingInk" xmlns:wne="http://schemas.microsoft.com/office/word/2006/wordml" xmlns:wps="http://schemas.microsoft.com/office/word/2010/wordprocessingShape" mc:Ignorable="w14 w15 wp14">
+<w:document xmlns:wpc="http://schemas.microsoft.com/office/word/2010/wordprocessingCanvas" xmlns:mc="http://schemas.openxmlformats.org/markup-compatibility/2006" xmlns:o="urn:schemas-microsoft-com:office:office" xmlns:r="http://schemas.openxmlformats.org/officeDocument/2006/relationships" xmlns:m="http://schemas.openxmlformats.org/officeDocument/2006/math" xmlns:v="urn:schemas-microsoft-com:vml" xmlns:wp14="http://schemas.microsoft.com/office/word/2010/wordprocessingDrawing" xmlns:wp="http://schemas.openxmlformats.org/drawingml/2006/wordprocessingDrawing" xmlns:w10="urn:schemas-microsoft-com:office:word" xmlns:w="http://schemas.openxmlformats.org/wordprocessingml/2006/main" xmlns:w14="http://schemas.microsoft.com/office/word/2010/wordml" xmlns:wpg="http://schemas.microsoft.com/office/word/2010/wordprocessingGroup" xmlns:wpi="http://schemas.microsoft.com/office/word/2010/wordprocessingInk" xmlns:wne="http://schemas.microsoft.com/office/word/2006/wordml" xmlns:wps="http://schemas.microsoft.com/office/word/2010/wordprocessingShape" mc:Ignorable="w14 wp14">
   <w:body>
     <w:p>
       <w:pPr>
@@ -691,13 +691,41 @@
                 <w:lang w:eastAsia="es-PE"/>
               </w:rPr>
             </w:pPr>
+            <w:proofErr w:type="gramStart"/>
             <w:r>
               <w:rPr>
                 <w:rFonts w:ascii="Arial" w:hAnsi="Arial" w:cs="Arial"/>
                 <w:color w:val="000000"/>
                 <w:lang w:eastAsia="es-PE"/>
               </w:rPr>
-              <w:t>El bibliotecaria es responsable de la biblioteca del software, repositorio oficial de las baselines del proyecto en curso.</w:t>
+              <w:t>El</w:t>
+            </w:r>
+            <w:proofErr w:type="gramEnd"/>
+            <w:r>
+              <w:rPr>
+                <w:rFonts w:ascii="Arial" w:hAnsi="Arial" w:cs="Arial"/>
+                <w:color w:val="000000"/>
+                <w:lang w:eastAsia="es-PE"/>
+              </w:rPr>
+              <w:t xml:space="preserve"> bibliotecaria es responsable de la biblioteca del software, repositorio oficial de las </w:t>
+            </w:r>
+            <w:proofErr w:type="spellStart"/>
+            <w:r>
+              <w:rPr>
+                <w:rFonts w:ascii="Arial" w:hAnsi="Arial" w:cs="Arial"/>
+                <w:color w:val="000000"/>
+                <w:lang w:eastAsia="es-PE"/>
+              </w:rPr>
+              <w:t>baselines</w:t>
+            </w:r>
+            <w:proofErr w:type="spellEnd"/>
+            <w:r>
+              <w:rPr>
+                <w:rFonts w:ascii="Arial" w:hAnsi="Arial" w:cs="Arial"/>
+                <w:color w:val="000000"/>
+                <w:lang w:eastAsia="es-PE"/>
+              </w:rPr>
+              <w:t xml:space="preserve"> del proyecto en curso.</w:t>
             </w:r>
           </w:p>
           <w:p>
@@ -1425,7 +1453,61 @@
           <w:color w:val="000000"/>
           <w:lang w:eastAsia="en-US"/>
         </w:rPr>
-        <w:t>Si luego de copiar un proyecto (hacer Fork) haces ajustes que arreglan bugs o introducen una nueva funcionalidad, puedes proponerle al dueño del proyecto que integre tus cambios en su código a través de un Pull Request.</w:t>
+        <w:t xml:space="preserve">Si luego de copiar un proyecto (hacer </w:t>
+      </w:r>
+      <w:proofErr w:type="spellStart"/>
+      <w:r>
+        <w:rPr>
+          <w:rFonts w:ascii="Arial" w:eastAsiaTheme="minorHAnsi" w:hAnsi="Arial" w:cs="Arial"/>
+          <w:color w:val="000000"/>
+          <w:lang w:eastAsia="en-US"/>
+        </w:rPr>
+        <w:t>Fork</w:t>
+      </w:r>
+      <w:proofErr w:type="spellEnd"/>
+      <w:r>
+        <w:rPr>
+          <w:rFonts w:ascii="Arial" w:eastAsiaTheme="minorHAnsi" w:hAnsi="Arial" w:cs="Arial"/>
+          <w:color w:val="000000"/>
+          <w:lang w:eastAsia="en-US"/>
+        </w:rPr>
+        <w:t xml:space="preserve">) haces ajustes que arreglan bugs o introducen una nueva funcionalidad, puedes proponerle al dueño del proyecto que integre tus cambios en su código a través de un </w:t>
+      </w:r>
+      <w:proofErr w:type="spellStart"/>
+      <w:r>
+        <w:rPr>
+          <w:rFonts w:ascii="Arial" w:eastAsiaTheme="minorHAnsi" w:hAnsi="Arial" w:cs="Arial"/>
+          <w:color w:val="000000"/>
+          <w:lang w:eastAsia="en-US"/>
+        </w:rPr>
+        <w:t>Pull</w:t>
+      </w:r>
+      <w:proofErr w:type="spellEnd"/>
+      <w:r>
+        <w:rPr>
+          <w:rFonts w:ascii="Arial" w:eastAsiaTheme="minorHAnsi" w:hAnsi="Arial" w:cs="Arial"/>
+          <w:color w:val="000000"/>
+          <w:lang w:eastAsia="en-US"/>
+        </w:rPr>
+        <w:t xml:space="preserve"> </w:t>
+      </w:r>
+      <w:proofErr w:type="spellStart"/>
+      <w:r>
+        <w:rPr>
+          <w:rFonts w:ascii="Arial" w:eastAsiaTheme="minorHAnsi" w:hAnsi="Arial" w:cs="Arial"/>
+          <w:color w:val="000000"/>
+          <w:lang w:eastAsia="en-US"/>
+        </w:rPr>
+        <w:t>Request</w:t>
+      </w:r>
+      <w:proofErr w:type="spellEnd"/>
+      <w:r>
+        <w:rPr>
+          <w:rFonts w:ascii="Arial" w:eastAsiaTheme="minorHAnsi" w:hAnsi="Arial" w:cs="Arial"/>
+          <w:color w:val="000000"/>
+          <w:lang w:eastAsia="en-US"/>
+        </w:rPr>
+        <w:t>.</w:t>
       </w:r>
     </w:p>
     <w:p>
@@ -1639,7 +1721,25 @@
           <w:color w:val="000000"/>
           <w:lang w:eastAsia="en-US"/>
         </w:rPr>
-        <w:t xml:space="preserve"> (scvd) escrito en C, el cual permite la creación de una historia para una colección de archivos el incluye la funcionalidad para revertir la colección de archivos a otro estado.</w:t>
+        <w:t xml:space="preserve"> (</w:t>
+      </w:r>
+      <w:proofErr w:type="spellStart"/>
+      <w:r>
+        <w:rPr>
+          <w:rFonts w:ascii="Arial" w:eastAsiaTheme="minorHAnsi" w:hAnsi="Arial" w:cs="Arial"/>
+          <w:color w:val="000000"/>
+          <w:lang w:eastAsia="en-US"/>
+        </w:rPr>
+        <w:t>scvd</w:t>
+      </w:r>
+      <w:proofErr w:type="spellEnd"/>
+      <w:r>
+        <w:rPr>
+          <w:rFonts w:ascii="Arial" w:eastAsiaTheme="minorHAnsi" w:hAnsi="Arial" w:cs="Arial"/>
+          <w:color w:val="000000"/>
+          <w:lang w:eastAsia="en-US"/>
+        </w:rPr>
+        <w:t>) escrito en C, el cual permite la creación de una historia para una colección de archivos el incluye la funcionalidad para revertir la colección de archivos a otro estado.</w:t>
       </w:r>
     </w:p>
     <w:p>
@@ -1901,7 +2001,43 @@
           <w:color w:val="000000"/>
           <w:lang w:val="en-US" w:eastAsia="en-US"/>
         </w:rPr>
-        <w:t xml:space="preserve"> indexar directorios.</w:t>
+        <w:t xml:space="preserve"> </w:t>
+      </w:r>
+      <w:proofErr w:type="spellStart"/>
+      <w:r>
+        <w:rPr>
+          <w:rFonts w:ascii="Arial" w:eastAsiaTheme="minorHAnsi" w:hAnsi="Arial" w:cs="Arial"/>
+          <w:color w:val="000000"/>
+          <w:lang w:val="en-US" w:eastAsia="en-US"/>
+        </w:rPr>
+        <w:t>indexar</w:t>
+      </w:r>
+      <w:proofErr w:type="spellEnd"/>
+      <w:r>
+        <w:rPr>
+          <w:rFonts w:ascii="Arial" w:eastAsiaTheme="minorHAnsi" w:hAnsi="Arial" w:cs="Arial"/>
+          <w:color w:val="000000"/>
+          <w:lang w:val="en-US" w:eastAsia="en-US"/>
+        </w:rPr>
+        <w:t xml:space="preserve"> </w:t>
+      </w:r>
+      <w:proofErr w:type="spellStart"/>
+      <w:r>
+        <w:rPr>
+          <w:rFonts w:ascii="Arial" w:eastAsiaTheme="minorHAnsi" w:hAnsi="Arial" w:cs="Arial"/>
+          <w:color w:val="000000"/>
+          <w:lang w:val="en-US" w:eastAsia="en-US"/>
+        </w:rPr>
+        <w:t>directorios</w:t>
+      </w:r>
+      <w:proofErr w:type="spellEnd"/>
+      <w:r>
+        <w:rPr>
+          <w:rFonts w:ascii="Arial" w:eastAsiaTheme="minorHAnsi" w:hAnsi="Arial" w:cs="Arial"/>
+          <w:color w:val="000000"/>
+          <w:lang w:val="en-US" w:eastAsia="en-US"/>
+        </w:rPr>
+        <w:t>.</w:t>
       </w:r>
     </w:p>
     <w:p>
@@ -2039,7 +2175,25 @@
           <w:color w:val="000000"/>
           <w:lang w:eastAsia="en-US"/>
         </w:rPr>
-        <w:t>Se encarga de verificar los cambios de los documentos, y revisar que se trabaja en el branch establecido. Así mismo debe dar los permisos necesarios a los desarrolladores para realizar el desarrollo.</w:t>
+        <w:t xml:space="preserve">Se encarga de verificar los cambios de los documentos, y revisar que se trabaja en el </w:t>
+      </w:r>
+      <w:proofErr w:type="spellStart"/>
+      <w:r>
+        <w:rPr>
+          <w:rFonts w:ascii="Arial" w:eastAsiaTheme="minorHAnsi" w:hAnsi="Arial" w:cs="Arial"/>
+          <w:color w:val="000000"/>
+          <w:lang w:eastAsia="en-US"/>
+        </w:rPr>
+        <w:t>branch</w:t>
+      </w:r>
+      <w:proofErr w:type="spellEnd"/>
+      <w:r>
+        <w:rPr>
+          <w:rFonts w:ascii="Arial" w:eastAsiaTheme="minorHAnsi" w:hAnsi="Arial" w:cs="Arial"/>
+          <w:color w:val="000000"/>
+          <w:lang w:eastAsia="en-US"/>
+        </w:rPr>
+        <w:t xml:space="preserve"> establecido. Así mismo debe dar los permisos necesarios a los desarrolladores para realizar el desarrollo.</w:t>
       </w:r>
     </w:p>
     <w:p>
@@ -2113,7 +2267,133 @@
           <w:color w:val="000000"/>
           <w:lang w:eastAsia="en-US"/>
         </w:rPr>
-        <w:t>Se manejan 2 tipos de ramas o branch, que nos va servir para controlar mejor los commit, se va desarrollar en la rama de desarrollo (branch development) que corresponderá 1 branch para cada miembro del equipo y la rama maestra (branch master) la cual aloja las versiones cuyos cambios hayan sido aprobados y estén listos para su respectivo release.</w:t>
+        <w:t xml:space="preserve">Se manejan 2 tipos de ramas o </w:t>
+      </w:r>
+      <w:proofErr w:type="spellStart"/>
+      <w:r>
+        <w:rPr>
+          <w:rFonts w:ascii="Arial" w:eastAsiaTheme="minorHAnsi" w:hAnsi="Arial" w:cs="Arial"/>
+          <w:color w:val="000000"/>
+          <w:lang w:eastAsia="en-US"/>
+        </w:rPr>
+        <w:t>branch</w:t>
+      </w:r>
+      <w:proofErr w:type="spellEnd"/>
+      <w:r>
+        <w:rPr>
+          <w:rFonts w:ascii="Arial" w:eastAsiaTheme="minorHAnsi" w:hAnsi="Arial" w:cs="Arial"/>
+          <w:color w:val="000000"/>
+          <w:lang w:eastAsia="en-US"/>
+        </w:rPr>
+        <w:t xml:space="preserve">, que nos va servir para controlar mejor los </w:t>
+      </w:r>
+      <w:proofErr w:type="spellStart"/>
+      <w:r>
+        <w:rPr>
+          <w:rFonts w:ascii="Arial" w:eastAsiaTheme="minorHAnsi" w:hAnsi="Arial" w:cs="Arial"/>
+          <w:color w:val="000000"/>
+          <w:lang w:eastAsia="en-US"/>
+        </w:rPr>
+        <w:t>commit</w:t>
+      </w:r>
+      <w:proofErr w:type="spellEnd"/>
+      <w:r>
+        <w:rPr>
+          <w:rFonts w:ascii="Arial" w:eastAsiaTheme="minorHAnsi" w:hAnsi="Arial" w:cs="Arial"/>
+          <w:color w:val="000000"/>
+          <w:lang w:eastAsia="en-US"/>
+        </w:rPr>
+        <w:t>, se va desarrollar en la rama de desarrollo (</w:t>
+      </w:r>
+      <w:proofErr w:type="spellStart"/>
+      <w:r>
+        <w:rPr>
+          <w:rFonts w:ascii="Arial" w:eastAsiaTheme="minorHAnsi" w:hAnsi="Arial" w:cs="Arial"/>
+          <w:color w:val="000000"/>
+          <w:lang w:eastAsia="en-US"/>
+        </w:rPr>
+        <w:t>branch</w:t>
+      </w:r>
+      <w:proofErr w:type="spellEnd"/>
+      <w:r>
+        <w:rPr>
+          <w:rFonts w:ascii="Arial" w:eastAsiaTheme="minorHAnsi" w:hAnsi="Arial" w:cs="Arial"/>
+          <w:color w:val="000000"/>
+          <w:lang w:eastAsia="en-US"/>
+        </w:rPr>
+        <w:t xml:space="preserve"> </w:t>
+      </w:r>
+      <w:proofErr w:type="spellStart"/>
+      <w:r>
+        <w:rPr>
+          <w:rFonts w:ascii="Arial" w:eastAsiaTheme="minorHAnsi" w:hAnsi="Arial" w:cs="Arial"/>
+          <w:color w:val="000000"/>
+          <w:lang w:eastAsia="en-US"/>
+        </w:rPr>
+        <w:t>development</w:t>
+      </w:r>
+      <w:proofErr w:type="spellEnd"/>
+      <w:r>
+        <w:rPr>
+          <w:rFonts w:ascii="Arial" w:eastAsiaTheme="minorHAnsi" w:hAnsi="Arial" w:cs="Arial"/>
+          <w:color w:val="000000"/>
+          <w:lang w:eastAsia="en-US"/>
+        </w:rPr>
+        <w:t xml:space="preserve">) que corresponderá 1 </w:t>
+      </w:r>
+      <w:proofErr w:type="spellStart"/>
+      <w:r>
+        <w:rPr>
+          <w:rFonts w:ascii="Arial" w:eastAsiaTheme="minorHAnsi" w:hAnsi="Arial" w:cs="Arial"/>
+          <w:color w:val="000000"/>
+          <w:lang w:eastAsia="en-US"/>
+        </w:rPr>
+        <w:t>branch</w:t>
+      </w:r>
+      <w:proofErr w:type="spellEnd"/>
+      <w:r>
+        <w:rPr>
+          <w:rFonts w:ascii="Arial" w:eastAsiaTheme="minorHAnsi" w:hAnsi="Arial" w:cs="Arial"/>
+          <w:color w:val="000000"/>
+          <w:lang w:eastAsia="en-US"/>
+        </w:rPr>
+        <w:t xml:space="preserve"> para cada miembro del equipo y la rama maestra (</w:t>
+      </w:r>
+      <w:proofErr w:type="spellStart"/>
+      <w:r>
+        <w:rPr>
+          <w:rFonts w:ascii="Arial" w:eastAsiaTheme="minorHAnsi" w:hAnsi="Arial" w:cs="Arial"/>
+          <w:color w:val="000000"/>
+          <w:lang w:eastAsia="en-US"/>
+        </w:rPr>
+        <w:t>branch</w:t>
+      </w:r>
+      <w:proofErr w:type="spellEnd"/>
+      <w:r>
+        <w:rPr>
+          <w:rFonts w:ascii="Arial" w:eastAsiaTheme="minorHAnsi" w:hAnsi="Arial" w:cs="Arial"/>
+          <w:color w:val="000000"/>
+          <w:lang w:eastAsia="en-US"/>
+        </w:rPr>
+        <w:t xml:space="preserve"> master) la cual aloja las versiones cuyos cambios hayan sido aprobados y estén listos para su respectivo </w:t>
+      </w:r>
+      <w:proofErr w:type="spellStart"/>
+      <w:r>
+        <w:rPr>
+          <w:rFonts w:ascii="Arial" w:eastAsiaTheme="minorHAnsi" w:hAnsi="Arial" w:cs="Arial"/>
+          <w:color w:val="000000"/>
+          <w:lang w:eastAsia="en-US"/>
+        </w:rPr>
+        <w:t>release</w:t>
+      </w:r>
+      <w:proofErr w:type="spellEnd"/>
+      <w:r>
+        <w:rPr>
+          <w:rFonts w:ascii="Arial" w:eastAsiaTheme="minorHAnsi" w:hAnsi="Arial" w:cs="Arial"/>
+          <w:color w:val="000000"/>
+          <w:lang w:eastAsia="en-US"/>
+        </w:rPr>
+        <w:t>.</w:t>
       </w:r>
     </w:p>
     <w:p>
@@ -2126,6 +2406,7 @@
           <w:lang w:eastAsia="en-US"/>
         </w:rPr>
       </w:pPr>
+      <w:proofErr w:type="spellStart"/>
       <w:r>
         <w:rPr>
           <w:rFonts w:ascii="Arial" w:eastAsiaTheme="minorHAnsi" w:hAnsi="Arial" w:cs="Arial"/>
@@ -2134,7 +2415,18 @@
           <w:color w:val="000000"/>
           <w:lang w:eastAsia="en-US"/>
         </w:rPr>
-        <w:t>Branch master</w:t>
+        <w:t>Branch</w:t>
+      </w:r>
+      <w:proofErr w:type="spellEnd"/>
+      <w:r>
+        <w:rPr>
+          <w:rFonts w:ascii="Arial" w:eastAsiaTheme="minorHAnsi" w:hAnsi="Arial" w:cs="Arial"/>
+          <w:b/>
+          <w:bCs/>
+          <w:color w:val="000000"/>
+          <w:lang w:eastAsia="en-US"/>
+        </w:rPr>
+        <w:t xml:space="preserve"> master</w:t>
       </w:r>
       <w:r>
         <w:rPr>
@@ -2153,6 +2445,7 @@
           <w:lang w:eastAsia="en-US"/>
         </w:rPr>
       </w:pPr>
+      <w:proofErr w:type="spellStart"/>
       <w:r>
         <w:rPr>
           <w:rFonts w:ascii="Arial" w:hAnsi="Arial" w:cs="Arial"/>
@@ -2161,8 +2454,31 @@
           <w:color w:val="000000"/>
           <w:lang w:eastAsia="en-US"/>
         </w:rPr>
-        <w:t>Branch Development</w:t>
-      </w:r>
+        <w:t>Branch</w:t>
+      </w:r>
+      <w:proofErr w:type="spellEnd"/>
+      <w:r>
+        <w:rPr>
+          <w:rFonts w:ascii="Arial" w:hAnsi="Arial" w:cs="Arial"/>
+          <w:b/>
+          <w:bCs/>
+          <w:color w:val="000000"/>
+          <w:lang w:eastAsia="en-US"/>
+        </w:rPr>
+        <w:t xml:space="preserve"> </w:t>
+      </w:r>
+      <w:proofErr w:type="spellStart"/>
+      <w:r>
+        <w:rPr>
+          <w:rFonts w:ascii="Arial" w:hAnsi="Arial" w:cs="Arial"/>
+          <w:b/>
+          <w:bCs/>
+          <w:color w:val="000000"/>
+          <w:lang w:eastAsia="en-US"/>
+        </w:rPr>
+        <w:t>Development</w:t>
+      </w:r>
+      <w:proofErr w:type="spellEnd"/>
       <w:r>
         <w:rPr>
           <w:rFonts w:ascii="Arial" w:hAnsi="Arial" w:cs="Arial"/>
@@ -5918,7 +6234,27 @@
           <w:szCs w:val="20"/>
           <w:lang w:eastAsia="es-PE"/>
         </w:rPr>
-        <w:t xml:space="preserve"> La estructura de la nomenclatura para los nombres de los elementos de la configuración será como se muestra en la siguiente fórmula:</w:t>
+        <w:t xml:space="preserve"> La estructura de la nomenclatura p</w:t>
+      </w:r>
+      <w:r>
+        <w:rPr>
+          <w:rFonts w:ascii="Arial" w:hAnsi="Arial" w:cs="Arial"/>
+          <w:color w:val="000000"/>
+          <w:sz w:val="20"/>
+          <w:szCs w:val="20"/>
+          <w:lang w:eastAsia="es-PE"/>
+        </w:rPr>
+        <w:t>ara los nombres de los documentos de los proyectos</w:t>
+      </w:r>
+      <w:r>
+        <w:rPr>
+          <w:rFonts w:ascii="Arial" w:hAnsi="Arial" w:cs="Arial"/>
+          <w:color w:val="000000"/>
+          <w:sz w:val="20"/>
+          <w:szCs w:val="20"/>
+          <w:lang w:eastAsia="es-PE"/>
+        </w:rPr>
+        <w:t xml:space="preserve"> será como se muestra en la siguiente fórmula:</w:t>
       </w:r>
     </w:p>
     <w:p>
@@ -6347,7 +6683,29 @@
           <w:szCs w:val="20"/>
           <w:lang w:eastAsia="es-PE"/>
         </w:rPr>
-        <w:t xml:space="preserve"> En caso de que se agregue al repositorio un nuevo archivo, y la sigla del nombre de dicho archivo ya le pertenece a otro elemento de la configuración, el nuevo documento tendrá la siguiente nomenclatura:</w:t>
+        <w:t xml:space="preserve"> En caso de que se agregue al repositorio un nuevo archivo, y la sigla del nombre de dicho archivo ya le pertenece a otro </w:t>
+      </w:r>
+      <w:r>
+        <w:rPr>
+          <w:rFonts w:ascii="Arial" w:hAnsi="Arial" w:cs="Arial"/>
+          <w:color w:val="000000"/>
+          <w:sz w:val="20"/>
+          <w:szCs w:val="20"/>
+          <w:lang w:eastAsia="es-PE"/>
+        </w:rPr>
+        <w:t>documento del proyecto</w:t>
+      </w:r>
+      <w:bookmarkStart w:id="0" w:name="_GoBack"/>
+      <w:bookmarkEnd w:id="0"/>
+      <w:r>
+        <w:rPr>
+          <w:rFonts w:ascii="Arial" w:hAnsi="Arial" w:cs="Arial"/>
+          <w:color w:val="000000"/>
+          <w:sz w:val="20"/>
+          <w:szCs w:val="20"/>
+          <w:lang w:eastAsia="es-PE"/>
+        </w:rPr>
+        <w:t>, el nuevo documento tendrá la siguiente nomenclatura:</w:t>
       </w:r>
     </w:p>
     <w:p>
@@ -6403,18 +6761,42 @@
           <w:szCs w:val="20"/>
           <w:lang w:eastAsia="es-PE"/>
         </w:rPr>
-        <w:t xml:space="preserve"> AcronimoDelDocumento </w:t>
-      </w:r>
-      <w:r>
-        <w:rPr>
-          <w:rFonts w:ascii="Arial" w:hAnsi="Arial" w:cs="Arial"/>
-          <w:color w:val="000000"/>
+        <w:t xml:space="preserve"> </w:t>
+      </w:r>
+      <w:proofErr w:type="spellStart"/>
+      <w:r>
+        <w:rPr>
+          <w:rFonts w:ascii="Arial" w:hAnsi="Arial" w:cs="Arial"/>
+          <w:color w:val="4F81BD"/>
           <w:sz w:val="20"/>
           <w:szCs w:val="20"/>
           <w:lang w:eastAsia="es-PE"/>
         </w:rPr>
+        <w:t>AcronimoDelDocumento</w:t>
+      </w:r>
+      <w:proofErr w:type="spellEnd"/>
+      <w:r>
+        <w:rPr>
+          <w:rFonts w:ascii="Arial" w:hAnsi="Arial" w:cs="Arial"/>
+          <w:color w:val="4F81BD"/>
+          <w:sz w:val="20"/>
+          <w:szCs w:val="20"/>
+          <w:lang w:eastAsia="es-PE"/>
+        </w:rPr>
+        <w:t xml:space="preserve"> </w:t>
+      </w:r>
+      <w:r>
+        <w:rPr>
+          <w:rFonts w:ascii="Arial" w:hAnsi="Arial" w:cs="Arial"/>
+          <w:color w:val="000000"/>
+          <w:sz w:val="20"/>
+          <w:szCs w:val="20"/>
+          <w:lang w:eastAsia="es-PE"/>
+        </w:rPr>
         <w:t xml:space="preserve">+ </w:t>
       </w:r>
+      <w:proofErr w:type="spellStart"/>
+      <w:proofErr w:type="gramStart"/>
       <w:r>
         <w:rPr>
           <w:rFonts w:ascii="Arial" w:hAnsi="Arial" w:cs="Arial"/>
@@ -6423,7 +6805,29 @@
           <w:szCs w:val="20"/>
           <w:lang w:eastAsia="es-PE"/>
         </w:rPr>
-        <w:t>DosSiguientesLetrasDeLaUltimaPalabraDelDocumento(en minúscula)</w:t>
+        <w:t>DosSiguientesLetrasDeLaUltimaPalabraDelDocumento</w:t>
+      </w:r>
+      <w:proofErr w:type="spellEnd"/>
+      <w:r>
+        <w:rPr>
+          <w:rFonts w:ascii="Arial" w:hAnsi="Arial" w:cs="Arial"/>
+          <w:color w:val="00B050"/>
+          <w:sz w:val="20"/>
+          <w:szCs w:val="20"/>
+          <w:lang w:eastAsia="es-PE"/>
+        </w:rPr>
+        <w:t>(</w:t>
+      </w:r>
+      <w:proofErr w:type="gramEnd"/>
+      <w:r>
+        <w:rPr>
+          <w:rFonts w:ascii="Arial" w:hAnsi="Arial" w:cs="Arial"/>
+          <w:color w:val="00B050"/>
+          <w:sz w:val="20"/>
+          <w:szCs w:val="20"/>
+          <w:lang w:eastAsia="es-PE"/>
+        </w:rPr>
+        <w:t>en minúscula)</w:t>
       </w:r>
     </w:p>
     <w:p>
@@ -6530,7 +6934,27 @@
           <w:szCs w:val="20"/>
           <w:lang w:eastAsia="es-PE"/>
         </w:rPr>
-        <w:t>: Documento de Análisis del proyecto SCAB.</w:t>
+        <w:t xml:space="preserve">: Documento de Análisis del proyecto </w:t>
+      </w:r>
+      <w:r>
+        <w:rPr>
+          <w:rFonts w:ascii="Arial" w:hAnsi="Arial" w:cs="Arial"/>
+          <w:color w:val="000000"/>
+          <w:sz w:val="20"/>
+          <w:szCs w:val="20"/>
+          <w:lang w:eastAsia="es-PE"/>
+        </w:rPr>
+        <w:t>SAPW</w:t>
+      </w:r>
+      <w:r>
+        <w:rPr>
+          <w:rFonts w:ascii="Arial" w:hAnsi="Arial" w:cs="Arial"/>
+          <w:color w:val="000000"/>
+          <w:sz w:val="20"/>
+          <w:szCs w:val="20"/>
+          <w:lang w:eastAsia="es-PE"/>
+        </w:rPr>
+        <w:t>.</w:t>
       </w:r>
     </w:p>
     <w:p>
@@ -6578,6 +7002,7 @@
           <w:lang w:eastAsia="es-PE"/>
         </w:rPr>
       </w:pPr>
+      <w:proofErr w:type="spellStart"/>
       <w:r>
         <w:rPr>
           <w:rFonts w:ascii="Arial" w:hAnsi="Arial" w:cs="Arial"/>
@@ -6618,6 +7043,7 @@
         </w:rPr>
         <w:t>rq</w:t>
       </w:r>
+      <w:proofErr w:type="spellEnd"/>
       <w:r>
         <w:rPr>
           <w:rFonts w:ascii="Arial" w:hAnsi="Arial" w:cs="Arial"/>
@@ -6626,7 +7052,27 @@
           <w:szCs w:val="20"/>
           <w:lang w:eastAsia="es-PE"/>
         </w:rPr>
-        <w:t>: Documento de Arquitectura del proyecto SCAB.</w:t>
+        <w:t xml:space="preserve">: Documento de Arquitectura del proyecto </w:t>
+      </w:r>
+      <w:r>
+        <w:rPr>
+          <w:rFonts w:ascii="Arial" w:hAnsi="Arial" w:cs="Arial"/>
+          <w:color w:val="000000"/>
+          <w:sz w:val="20"/>
+          <w:szCs w:val="20"/>
+          <w:lang w:eastAsia="es-PE"/>
+        </w:rPr>
+        <w:t>SAPW</w:t>
+      </w:r>
+      <w:r>
+        <w:rPr>
+          <w:rFonts w:ascii="Arial" w:hAnsi="Arial" w:cs="Arial"/>
+          <w:color w:val="000000"/>
+          <w:sz w:val="20"/>
+          <w:szCs w:val="20"/>
+          <w:lang w:eastAsia="es-PE"/>
+        </w:rPr>
+        <w:t>.</w:t>
       </w:r>
     </w:p>
     <w:p>
@@ -6765,6 +7211,7 @@
         </w:rPr>
         <w:t xml:space="preserve"> </w:t>
       </w:r>
+      <w:proofErr w:type="spellStart"/>
       <w:r>
         <w:rPr>
           <w:rFonts w:ascii="Arial" w:hAnsi="Arial" w:cs="Arial"/>
@@ -6773,7 +7220,18 @@
           <w:szCs w:val="20"/>
           <w:lang w:eastAsia="es-PE"/>
         </w:rPr>
-        <w:t xml:space="preserve">NúmeroDeCasoDeUso (3 dígitos) </w:t>
+        <w:t>NúmeroDeCasoDeUso</w:t>
+      </w:r>
+      <w:proofErr w:type="spellEnd"/>
+      <w:r>
+        <w:rPr>
+          <w:rFonts w:ascii="Arial" w:hAnsi="Arial" w:cs="Arial"/>
+          <w:color w:val="9900FF"/>
+          <w:sz w:val="20"/>
+          <w:szCs w:val="20"/>
+          <w:lang w:eastAsia="es-PE"/>
+        </w:rPr>
+        <w:t xml:space="preserve"> (3 dígitos) </w:t>
       </w:r>
       <w:r>
         <w:rPr>
@@ -6805,6 +7263,7 @@
         </w:rPr>
         <w:t xml:space="preserve"> </w:t>
       </w:r>
+      <w:proofErr w:type="spellStart"/>
       <w:r>
         <w:rPr>
           <w:rFonts w:ascii="Arial" w:hAnsi="Arial" w:cs="Arial"/>
@@ -6815,6 +7274,7 @@
         </w:rPr>
         <w:t>DosPrimerasLetrasNombreDeCasoDeUso</w:t>
       </w:r>
+      <w:proofErr w:type="spellEnd"/>
     </w:p>
     <w:p>
       <w:pPr>
@@ -7075,7 +7535,7 @@
         <w:jc w:val="both"/>
         <w:rPr>
           <w:rFonts w:eastAsiaTheme="minorHAnsi"/>
-          <w:lang w:val="en-US" w:eastAsia="en-US"/>
+          <w:lang w:eastAsia="en-US"/>
         </w:rPr>
       </w:pPr>
       <w:r>
@@ -7086,7 +7546,7 @@
           <w:color w:val="00000A"/>
           <w:sz w:val="20"/>
           <w:szCs w:val="20"/>
-          <w:lang w:val="en-US" w:eastAsia="en-US"/>
+          <w:lang w:eastAsia="en-US"/>
         </w:rPr>
         <w:t>Caso 4:</w:t>
       </w:r>
@@ -7096,7 +7556,7 @@
           <w:color w:val="00000A"/>
           <w:sz w:val="20"/>
           <w:szCs w:val="20"/>
-          <w:lang w:val="en-US" w:eastAsia="en-US"/>
+          <w:lang w:eastAsia="en-US"/>
         </w:rPr>
         <w:t xml:space="preserve"> En caso se trate de un documento que aplique para la empresa o sea de uso en varios proyectos, solo se tomará en cuenta el acrónimo del documento.</w:t>
       </w:r>
@@ -7104,7 +7564,7 @@
     <w:p>
       <w:pPr>
         <w:rPr>
-          <w:lang w:val="en-US" w:eastAsia="en-US"/>
+          <w:lang w:eastAsia="en-US"/>
         </w:rPr>
       </w:pPr>
     </w:p>
@@ -7114,18 +7574,30 @@
         <w:jc w:val="center"/>
         <w:rPr>
           <w:rFonts w:eastAsiaTheme="minorHAnsi"/>
-          <w:lang w:val="en-US" w:eastAsia="en-US"/>
-        </w:rPr>
-      </w:pPr>
+          <w:lang w:eastAsia="en-US"/>
+        </w:rPr>
+      </w:pPr>
+      <w:proofErr w:type="spellStart"/>
       <w:r>
         <w:rPr>
           <w:rFonts w:ascii="Arial" w:eastAsiaTheme="minorHAnsi" w:hAnsi="Arial" w:cs="Arial"/>
           <w:color w:val="4F81BD"/>
           <w:sz w:val="20"/>
           <w:szCs w:val="20"/>
-          <w:lang w:val="en-US" w:eastAsia="en-US"/>
-        </w:rPr>
-        <w:t xml:space="preserve">AcronimoDelDocumento </w:t>
+          <w:lang w:eastAsia="en-US"/>
+        </w:rPr>
+        <w:t>AcronimoDelDocumento</w:t>
+      </w:r>
+      <w:proofErr w:type="spellEnd"/>
+      <w:r>
+        <w:rPr>
+          <w:rFonts w:ascii="Arial" w:eastAsiaTheme="minorHAnsi" w:hAnsi="Arial" w:cs="Arial"/>
+          <w:color w:val="4F81BD"/>
+          <w:sz w:val="20"/>
+          <w:szCs w:val="20"/>
+          <w:lang w:eastAsia="en-US"/>
+        </w:rPr>
+        <w:t xml:space="preserve"> </w:t>
       </w:r>
     </w:p>
     <w:p>
@@ -7134,7 +7606,7 @@
         <w:jc w:val="both"/>
         <w:rPr>
           <w:rFonts w:eastAsiaTheme="minorHAnsi"/>
-          <w:lang w:val="en-US" w:eastAsia="en-US"/>
+          <w:lang w:eastAsia="en-US"/>
         </w:rPr>
       </w:pPr>
       <w:r>
@@ -7143,7 +7615,7 @@
           <w:color w:val="00000A"/>
           <w:sz w:val="20"/>
           <w:szCs w:val="20"/>
-          <w:lang w:val="en-US" w:eastAsia="en-US"/>
+          <w:lang w:eastAsia="en-US"/>
         </w:rPr>
         <w:t xml:space="preserve"> </w:t>
       </w:r>
@@ -7154,7 +7626,7 @@
         <w:jc w:val="both"/>
         <w:rPr>
           <w:rFonts w:eastAsiaTheme="minorHAnsi"/>
-          <w:lang w:val="en-US" w:eastAsia="en-US"/>
+          <w:lang w:eastAsia="en-US"/>
         </w:rPr>
       </w:pPr>
       <w:r>
@@ -7163,7 +7635,7 @@
           <w:color w:val="00000A"/>
           <w:sz w:val="20"/>
           <w:szCs w:val="20"/>
-          <w:lang w:val="en-US" w:eastAsia="en-US"/>
+          <w:lang w:eastAsia="en-US"/>
         </w:rPr>
         <w:t>Por ejemplo:</w:t>
       </w:r>
@@ -7177,7 +7649,7 @@
           <w:color w:val="FF0000"/>
           <w:sz w:val="20"/>
           <w:szCs w:val="20"/>
-          <w:lang w:val="en-US" w:eastAsia="en-US"/>
+          <w:lang w:eastAsia="en-US"/>
         </w:rPr>
       </w:pPr>
     </w:p>
@@ -7186,18 +7658,16 @@
         <w:ind w:left="2880"/>
         <w:jc w:val="center"/>
         <w:rPr>
-          <w:lang w:val="en-US" w:eastAsia="en-US"/>
-        </w:rPr>
-      </w:pPr>
-      <w:bookmarkStart w:id="0" w:name="_GoBack"/>
-      <w:bookmarkEnd w:id="0"/>
+          <w:lang w:eastAsia="en-US"/>
+        </w:rPr>
+      </w:pPr>
       <w:r>
         <w:rPr>
           <w:rFonts w:ascii="Arial" w:hAnsi="Arial" w:cs="Arial"/>
           <w:color w:val="FF0000"/>
           <w:sz w:val="20"/>
           <w:szCs w:val="20"/>
-          <w:lang w:val="en-US" w:eastAsia="en-US"/>
+          <w:lang w:eastAsia="en-US"/>
         </w:rPr>
         <w:t>PGC</w:t>
       </w:r>
@@ -7207,7 +7677,7 @@
           <w:color w:val="00000A"/>
           <w:sz w:val="20"/>
           <w:szCs w:val="20"/>
-          <w:lang w:val="en-US" w:eastAsia="en-US"/>
+          <w:lang w:eastAsia="en-US"/>
         </w:rPr>
         <w:t>: Documento de Plan de Gestión de la Configuración</w:t>
       </w:r>
@@ -7269,7 +7739,7 @@
 </file>
 
 <file path=word/numbering.xml><?xml version="1.0" encoding="utf-8"?>
-<w:numbering xmlns:wpc="http://schemas.microsoft.com/office/word/2010/wordprocessingCanvas" xmlns:mo="http://schemas.microsoft.com/office/mac/office/2008/main" xmlns:mc="http://schemas.openxmlformats.org/markup-compatibility/2006" xmlns:mv="urn:schemas-microsoft-com:mac:vml" xmlns:o="urn:schemas-microsoft-com:office:office" xmlns:r="http://schemas.openxmlformats.org/officeDocument/2006/relationships" xmlns:m="http://schemas.openxmlformats.org/officeDocument/2006/math" xmlns:v="urn:schemas-microsoft-com:vml" xmlns:wp14="http://schemas.microsoft.com/office/word/2010/wordprocessingDrawing" xmlns:wp="http://schemas.openxmlformats.org/drawingml/2006/wordprocessingDrawing" xmlns:w10="urn:schemas-microsoft-com:office:word" xmlns:w="http://schemas.openxmlformats.org/wordprocessingml/2006/main" xmlns:w14="http://schemas.microsoft.com/office/word/2010/wordml" xmlns:w15="http://schemas.microsoft.com/office/word/2012/wordml" xmlns:wpg="http://schemas.microsoft.com/office/word/2010/wordprocessingGroup" xmlns:wpi="http://schemas.microsoft.com/office/word/2010/wordprocessingInk" xmlns:wne="http://schemas.microsoft.com/office/word/2006/wordml" xmlns:wps="http://schemas.microsoft.com/office/word/2010/wordprocessingShape" mc:Ignorable="w14 w15 wp14">
+<w:numbering xmlns:wpc="http://schemas.microsoft.com/office/word/2010/wordprocessingCanvas" xmlns:mc="http://schemas.openxmlformats.org/markup-compatibility/2006" xmlns:o="urn:schemas-microsoft-com:office:office" xmlns:r="http://schemas.openxmlformats.org/officeDocument/2006/relationships" xmlns:m="http://schemas.openxmlformats.org/officeDocument/2006/math" xmlns:v="urn:schemas-microsoft-com:vml" xmlns:wp14="http://schemas.microsoft.com/office/word/2010/wordprocessingDrawing" xmlns:wp="http://schemas.openxmlformats.org/drawingml/2006/wordprocessingDrawing" xmlns:w10="urn:schemas-microsoft-com:office:word" xmlns:w="http://schemas.openxmlformats.org/wordprocessingml/2006/main" xmlns:w14="http://schemas.microsoft.com/office/word/2010/wordml" xmlns:wpg="http://schemas.microsoft.com/office/word/2010/wordprocessingGroup" xmlns:wpi="http://schemas.microsoft.com/office/word/2010/wordprocessingInk" xmlns:wne="http://schemas.microsoft.com/office/word/2006/wordml" xmlns:wps="http://schemas.microsoft.com/office/word/2010/wordprocessingShape" mc:Ignorable="w14 wp14">
   <w:abstractNum w:abstractNumId="0">
     <w:nsid w:val="003F186B"/>
     <w:multiLevelType w:val="multilevel"/>
@@ -9724,7 +10194,7 @@
 </file>
 
 <file path=word/styles.xml><?xml version="1.0" encoding="utf-8"?>
-<w:styles xmlns:mc="http://schemas.openxmlformats.org/markup-compatibility/2006" xmlns:r="http://schemas.openxmlformats.org/officeDocument/2006/relationships" xmlns:w="http://schemas.openxmlformats.org/wordprocessingml/2006/main" xmlns:w14="http://schemas.microsoft.com/office/word/2010/wordml" xmlns:w15="http://schemas.microsoft.com/office/word/2012/wordml" mc:Ignorable="w14 w15">
+<w:styles xmlns:mc="http://schemas.openxmlformats.org/markup-compatibility/2006" xmlns:r="http://schemas.openxmlformats.org/officeDocument/2006/relationships" xmlns:w="http://schemas.openxmlformats.org/wordprocessingml/2006/main" xmlns:w14="http://schemas.microsoft.com/office/word/2010/wordml" mc:Ignorable="w14">
   <w:docDefaults>
     <w:rPrDefault>
       <w:rPr>
@@ -9736,378 +10206,145 @@
     </w:rPrDefault>
     <w:pPrDefault/>
   </w:docDefaults>
-  <w:latentStyles w:defLockedState="0" w:defUIPriority="99" w:defSemiHidden="0" w:defUnhideWhenUsed="0" w:defQFormat="0" w:count="380">
-    <w:lsdException w:name="Normal" w:uiPriority="0" w:qFormat="1"/>
-    <w:lsdException w:name="heading 1" w:uiPriority="9" w:qFormat="1"/>
-    <w:lsdException w:name="heading 2" w:semiHidden="1" w:uiPriority="9" w:unhideWhenUsed="1" w:qFormat="1"/>
-    <w:lsdException w:name="heading 3" w:semiHidden="1" w:uiPriority="9" w:unhideWhenUsed="1" w:qFormat="1"/>
-    <w:lsdException w:name="heading 4" w:semiHidden="1" w:uiPriority="9" w:unhideWhenUsed="1" w:qFormat="1"/>
-    <w:lsdException w:name="heading 5" w:semiHidden="1" w:uiPriority="9" w:unhideWhenUsed="1" w:qFormat="1"/>
-    <w:lsdException w:name="heading 6" w:semiHidden="1" w:uiPriority="9" w:unhideWhenUsed="1" w:qFormat="1"/>
-    <w:lsdException w:name="heading 7" w:semiHidden="1" w:uiPriority="9" w:unhideWhenUsed="1" w:qFormat="1"/>
-    <w:lsdException w:name="heading 8" w:semiHidden="1" w:uiPriority="9" w:unhideWhenUsed="1" w:qFormat="1"/>
-    <w:lsdException w:name="heading 9" w:semiHidden="1" w:uiPriority="9" w:unhideWhenUsed="1" w:qFormat="1"/>
-    <w:lsdException w:name="index 1" w:semiHidden="1" w:unhideWhenUsed="1"/>
-    <w:lsdException w:name="index 2" w:semiHidden="1" w:unhideWhenUsed="1"/>
-    <w:lsdException w:name="index 3" w:semiHidden="1" w:unhideWhenUsed="1"/>
-    <w:lsdException w:name="index 4" w:semiHidden="1" w:unhideWhenUsed="1"/>
-    <w:lsdException w:name="index 5" w:semiHidden="1" w:unhideWhenUsed="1"/>
-    <w:lsdException w:name="index 6" w:semiHidden="1" w:unhideWhenUsed="1"/>
-    <w:lsdException w:name="index 7" w:semiHidden="1" w:unhideWhenUsed="1"/>
-    <w:lsdException w:name="index 8" w:semiHidden="1" w:unhideWhenUsed="1"/>
-    <w:lsdException w:name="index 9" w:semiHidden="1" w:unhideWhenUsed="1"/>
-    <w:lsdException w:name="toc 1" w:semiHidden="1" w:uiPriority="39" w:unhideWhenUsed="1"/>
-    <w:lsdException w:name="toc 2" w:semiHidden="1" w:uiPriority="39" w:unhideWhenUsed="1"/>
-    <w:lsdException w:name="toc 3" w:semiHidden="1" w:uiPriority="39" w:unhideWhenUsed="1"/>
-    <w:lsdException w:name="toc 4" w:semiHidden="1" w:uiPriority="39" w:unhideWhenUsed="1"/>
-    <w:lsdException w:name="toc 5" w:semiHidden="1" w:uiPriority="39" w:unhideWhenUsed="1"/>
-    <w:lsdException w:name="toc 6" w:semiHidden="1" w:uiPriority="39" w:unhideWhenUsed="1"/>
-    <w:lsdException w:name="toc 7" w:semiHidden="1" w:uiPriority="39" w:unhideWhenUsed="1"/>
-    <w:lsdException w:name="toc 8" w:semiHidden="1" w:uiPriority="39" w:unhideWhenUsed="1"/>
-    <w:lsdException w:name="toc 9" w:semiHidden="1" w:uiPriority="39" w:unhideWhenUsed="1"/>
-    <w:lsdException w:name="Normal Indent" w:semiHidden="1" w:unhideWhenUsed="1"/>
-    <w:lsdException w:name="footnote text" w:semiHidden="1" w:unhideWhenUsed="1"/>
-    <w:lsdException w:name="annotation text" w:semiHidden="1" w:unhideWhenUsed="1"/>
-    <w:lsdException w:name="header" w:semiHidden="1" w:unhideWhenUsed="1"/>
-    <w:lsdException w:name="footer" w:semiHidden="1" w:unhideWhenUsed="1"/>
-    <w:lsdException w:name="index heading" w:semiHidden="1" w:unhideWhenUsed="1"/>
-    <w:lsdException w:name="caption" w:semiHidden="1" w:uiPriority="35" w:unhideWhenUsed="1" w:qFormat="1"/>
-    <w:lsdException w:name="table of figures" w:semiHidden="1" w:unhideWhenUsed="1"/>
-    <w:lsdException w:name="envelope address" w:semiHidden="1" w:unhideWhenUsed="1"/>
-    <w:lsdException w:name="envelope return" w:semiHidden="1" w:unhideWhenUsed="1"/>
-    <w:lsdException w:name="footnote reference" w:semiHidden="1" w:unhideWhenUsed="1"/>
-    <w:lsdException w:name="annotation reference" w:semiHidden="1" w:unhideWhenUsed="1"/>
-    <w:lsdException w:name="line number" w:semiHidden="1" w:unhideWhenUsed="1"/>
-    <w:lsdException w:name="page number" w:semiHidden="1" w:unhideWhenUsed="1"/>
-    <w:lsdException w:name="endnote reference" w:semiHidden="1" w:unhideWhenUsed="1"/>
-    <w:lsdException w:name="endnote text" w:semiHidden="1" w:unhideWhenUsed="1"/>
-    <w:lsdException w:name="table of authorities" w:semiHidden="1" w:unhideWhenUsed="1"/>
-    <w:lsdException w:name="macro" w:semiHidden="1" w:unhideWhenUsed="1"/>
-    <w:lsdException w:name="toa heading" w:semiHidden="1" w:unhideWhenUsed="1"/>
-    <w:lsdException w:name="List" w:semiHidden="1" w:unhideWhenUsed="1"/>
-    <w:lsdException w:name="List Bullet" w:semiHidden="1" w:unhideWhenUsed="1"/>
-    <w:lsdException w:name="List Number" w:semiHidden="1" w:unhideWhenUsed="1"/>
-    <w:lsdException w:name="List 2" w:semiHidden="1" w:unhideWhenUsed="1"/>
-    <w:lsdException w:name="List 3" w:semiHidden="1" w:unhideWhenUsed="1"/>
-    <w:lsdException w:name="List 4" w:semiHidden="1" w:unhideWhenUsed="1"/>
-    <w:lsdException w:name="List 5" w:semiHidden="1" w:unhideWhenUsed="1"/>
-    <w:lsdException w:name="List Bullet 2" w:semiHidden="1" w:unhideWhenUsed="1"/>
-    <w:lsdException w:name="List Bullet 3" w:semiHidden="1" w:unhideWhenUsed="1"/>
-    <w:lsdException w:name="List Bullet 4" w:semiHidden="1" w:unhideWhenUsed="1"/>
-    <w:lsdException w:name="List Bullet 5" w:semiHidden="1" w:unhideWhenUsed="1"/>
-    <w:lsdException w:name="List Number 2" w:semiHidden="1" w:unhideWhenUsed="1"/>
-    <w:lsdException w:name="List Number 3" w:semiHidden="1" w:unhideWhenUsed="1"/>
-    <w:lsdException w:name="List Number 4" w:semiHidden="1" w:unhideWhenUsed="1"/>
-    <w:lsdException w:name="List Number 5" w:semiHidden="1" w:unhideWhenUsed="1"/>
-    <w:lsdException w:name="Title" w:uiPriority="10" w:qFormat="1"/>
-    <w:lsdException w:name="Closing" w:semiHidden="1" w:unhideWhenUsed="1"/>
-    <w:lsdException w:name="Signature" w:semiHidden="1" w:unhideWhenUsed="1"/>
-    <w:lsdException w:name="Default Paragraph Font" w:semiHidden="1" w:uiPriority="1" w:unhideWhenUsed="1"/>
-    <w:lsdException w:name="Body Text" w:semiHidden="1" w:unhideWhenUsed="1"/>
-    <w:lsdException w:name="Body Text Indent" w:semiHidden="1" w:unhideWhenUsed="1"/>
-    <w:lsdException w:name="List Continue" w:semiHidden="1" w:unhideWhenUsed="1"/>
-    <w:lsdException w:name="List Continue 2" w:semiHidden="1" w:unhideWhenUsed="1"/>
-    <w:lsdException w:name="List Continue 3" w:semiHidden="1" w:unhideWhenUsed="1"/>
-    <w:lsdException w:name="List Continue 4" w:semiHidden="1" w:unhideWhenUsed="1"/>
-    <w:lsdException w:name="List Continue 5" w:semiHidden="1" w:unhideWhenUsed="1"/>
-    <w:lsdException w:name="Message Header" w:semiHidden="1" w:unhideWhenUsed="1"/>
-    <w:lsdException w:name="Subtitle" w:uiPriority="11" w:qFormat="1"/>
-    <w:lsdException w:name="Salutation" w:semiHidden="1" w:unhideWhenUsed="1"/>
-    <w:lsdException w:name="Date" w:semiHidden="1" w:unhideWhenUsed="1"/>
-    <w:lsdException w:name="Body Text First Indent" w:semiHidden="1" w:unhideWhenUsed="1"/>
-    <w:lsdException w:name="Body Text First Indent 2" w:semiHidden="1" w:unhideWhenUsed="1"/>
-    <w:lsdException w:name="Note Heading" w:semiHidden="1" w:unhideWhenUsed="1"/>
-    <w:lsdException w:name="Body Text 2" w:semiHidden="1" w:unhideWhenUsed="1"/>
-    <w:lsdException w:name="Body Text 3" w:semiHidden="1" w:unhideWhenUsed="1"/>
-    <w:lsdException w:name="Body Text Indent 2" w:semiHidden="1" w:unhideWhenUsed="1"/>
-    <w:lsdException w:name="Body Text Indent 3" w:semiHidden="1" w:unhideWhenUsed="1"/>
-    <w:lsdException w:name="Block Text" w:semiHidden="1" w:unhideWhenUsed="1"/>
-    <w:lsdException w:name="Hyperlink" w:semiHidden="1" w:unhideWhenUsed="1"/>
-    <w:lsdException w:name="FollowedHyperlink" w:semiHidden="1" w:unhideWhenUsed="1"/>
-    <w:lsdException w:name="Strong" w:uiPriority="22" w:qFormat="1"/>
-    <w:lsdException w:name="Emphasis" w:uiPriority="20" w:qFormat="1"/>
-    <w:lsdException w:name="Document Map" w:semiHidden="1" w:unhideWhenUsed="1"/>
-    <w:lsdException w:name="Plain Text" w:semiHidden="1" w:unhideWhenUsed="1"/>
-    <w:lsdException w:name="E-mail Signature" w:semiHidden="1" w:unhideWhenUsed="1"/>
-    <w:lsdException w:name="HTML Top of Form" w:semiHidden="1" w:unhideWhenUsed="1"/>
-    <w:lsdException w:name="HTML Bottom of Form" w:semiHidden="1" w:unhideWhenUsed="1"/>
-    <w:lsdException w:name="Normal (Web)" w:semiHidden="1" w:unhideWhenUsed="1" w:qFormat="1"/>
-    <w:lsdException w:name="HTML Acronym" w:semiHidden="1" w:unhideWhenUsed="1"/>
-    <w:lsdException w:name="HTML Address" w:semiHidden="1" w:unhideWhenUsed="1"/>
-    <w:lsdException w:name="HTML Cite" w:semiHidden="1" w:unhideWhenUsed="1"/>
-    <w:lsdException w:name="HTML Code" w:semiHidden="1" w:unhideWhenUsed="1"/>
-    <w:lsdException w:name="HTML Definition" w:semiHidden="1" w:unhideWhenUsed="1"/>
-    <w:lsdException w:name="HTML Keyboard" w:semiHidden="1" w:unhideWhenUsed="1"/>
-    <w:lsdException w:name="HTML Preformatted" w:semiHidden="1" w:unhideWhenUsed="1"/>
-    <w:lsdException w:name="HTML Sample" w:semiHidden="1" w:unhideWhenUsed="1"/>
-    <w:lsdException w:name="HTML Typewriter" w:semiHidden="1" w:unhideWhenUsed="1"/>
-    <w:lsdException w:name="HTML Variable" w:semiHidden="1" w:unhideWhenUsed="1"/>
-    <w:lsdException w:name="Normal Table" w:semiHidden="1" w:unhideWhenUsed="1"/>
-    <w:lsdException w:name="annotation subject" w:semiHidden="1" w:unhideWhenUsed="1"/>
-    <w:lsdException w:name="No List" w:semiHidden="1" w:unhideWhenUsed="1"/>
-    <w:lsdException w:name="Outline List 1" w:semiHidden="1" w:unhideWhenUsed="1"/>
-    <w:lsdException w:name="Outline List 2" w:semiHidden="1" w:unhideWhenUsed="1"/>
-    <w:lsdException w:name="Outline List 3" w:semiHidden="1" w:unhideWhenUsed="1"/>
-    <w:lsdException w:name="Table Simple 1" w:semiHidden="1" w:unhideWhenUsed="1"/>
-    <w:lsdException w:name="Table Simple 2" w:semiHidden="1" w:unhideWhenUsed="1"/>
-    <w:lsdException w:name="Table Simple 3" w:semiHidden="1" w:unhideWhenUsed="1"/>
-    <w:lsdException w:name="Table Classic 1" w:semiHidden="1" w:unhideWhenUsed="1"/>
-    <w:lsdException w:name="Table Classic 2" w:semiHidden="1" w:unhideWhenUsed="1"/>
-    <w:lsdException w:name="Table Classic 3" w:semiHidden="1" w:unhideWhenUsed="1"/>
-    <w:lsdException w:name="Table Classic 4" w:semiHidden="1" w:unhideWhenUsed="1"/>
-    <w:lsdException w:name="Table Colorful 1" w:semiHidden="1" w:unhideWhenUsed="1"/>
-    <w:lsdException w:name="Table Colorful 2" w:semiHidden="1" w:unhideWhenUsed="1"/>
-    <w:lsdException w:name="Table Colorful 3" w:semiHidden="1" w:unhideWhenUsed="1"/>
-    <w:lsdException w:name="Table Columns 1" w:semiHidden="1" w:unhideWhenUsed="1"/>
-    <w:lsdException w:name="Table Columns 2" w:semiHidden="1" w:unhideWhenUsed="1"/>
-    <w:lsdException w:name="Table Columns 3" w:semiHidden="1" w:unhideWhenUsed="1"/>
-    <w:lsdException w:name="Table Columns 4" w:semiHidden="1" w:unhideWhenUsed="1"/>
-    <w:lsdException w:name="Table Columns 5" w:semiHidden="1" w:unhideWhenUsed="1"/>
-    <w:lsdException w:name="Table Grid 1" w:semiHidden="1" w:unhideWhenUsed="1"/>
-    <w:lsdException w:name="Table Grid 2" w:semiHidden="1" w:unhideWhenUsed="1"/>
-    <w:lsdException w:name="Table Grid 3" w:semiHidden="1" w:unhideWhenUsed="1"/>
-    <w:lsdException w:name="Table Grid 4" w:semiHidden="1" w:unhideWhenUsed="1"/>
-    <w:lsdException w:name="Table Grid 5" w:semiHidden="1" w:unhideWhenUsed="1"/>
-    <w:lsdException w:name="Table Grid 6" w:semiHidden="1" w:unhideWhenUsed="1"/>
-    <w:lsdException w:name="Table Grid 7" w:semiHidden="1" w:unhideWhenUsed="1"/>
-    <w:lsdException w:name="Table Grid 8" w:semiHidden="1" w:unhideWhenUsed="1"/>
-    <w:lsdException w:name="Table List 1" w:semiHidden="1" w:unhideWhenUsed="1"/>
-    <w:lsdException w:name="Table List 2" w:semiHidden="1" w:unhideWhenUsed="1"/>
-    <w:lsdException w:name="Table List 3" w:semiHidden="1" w:unhideWhenUsed="1"/>
-    <w:lsdException w:name="Table List 4" w:semiHidden="1" w:unhideWhenUsed="1"/>
-    <w:lsdException w:name="Table List 5" w:semiHidden="1" w:unhideWhenUsed="1"/>
-    <w:lsdException w:name="Table List 6" w:semiHidden="1" w:unhideWhenUsed="1"/>
-    <w:lsdException w:name="Table List 7" w:semiHidden="1" w:unhideWhenUsed="1"/>
-    <w:lsdException w:name="Table List 8" w:semiHidden="1" w:unhideWhenUsed="1"/>
-    <w:lsdException w:name="Table 3D effects 1" w:semiHidden="1" w:unhideWhenUsed="1"/>
-    <w:lsdException w:name="Table 3D effects 2" w:semiHidden="1" w:unhideWhenUsed="1"/>
-    <w:lsdException w:name="Table 3D effects 3" w:semiHidden="1" w:unhideWhenUsed="1"/>
-    <w:lsdException w:name="Table Contemporary" w:semiHidden="1" w:unhideWhenUsed="1"/>
-    <w:lsdException w:name="Table Elegant" w:semiHidden="1" w:unhideWhenUsed="1"/>
-    <w:lsdException w:name="Table Professional" w:semiHidden="1" w:unhideWhenUsed="1"/>
-    <w:lsdException w:name="Table Subtle 1" w:semiHidden="1" w:unhideWhenUsed="1"/>
-    <w:lsdException w:name="Table Subtle 2" w:semiHidden="1" w:unhideWhenUsed="1"/>
-    <w:lsdException w:name="Table Web 1" w:semiHidden="1" w:unhideWhenUsed="1"/>
-    <w:lsdException w:name="Table Web 2" w:semiHidden="1" w:unhideWhenUsed="1"/>
-    <w:lsdException w:name="Table Web 3" w:semiHidden="1" w:unhideWhenUsed="1"/>
-    <w:lsdException w:name="Balloon Text" w:semiHidden="1" w:unhideWhenUsed="1"/>
-    <w:lsdException w:name="Table Grid" w:uiPriority="39"/>
-    <w:lsdException w:name="Table Theme" w:semiHidden="1" w:unhideWhenUsed="1"/>
-    <w:lsdException w:name="Placeholder Text" w:semiHidden="1"/>
-    <w:lsdException w:name="No Spacing" w:uiPriority="1" w:qFormat="1"/>
-    <w:lsdException w:name="Light Shading" w:uiPriority="60"/>
-    <w:lsdException w:name="Light List" w:uiPriority="61"/>
-    <w:lsdException w:name="Light Grid" w:uiPriority="62"/>
-    <w:lsdException w:name="Medium Shading 1" w:uiPriority="63"/>
-    <w:lsdException w:name="Medium Shading 2" w:uiPriority="64"/>
-    <w:lsdException w:name="Medium List 1" w:uiPriority="65"/>
-    <w:lsdException w:name="Medium List 2" w:uiPriority="66"/>
-    <w:lsdException w:name="Medium Grid 1" w:uiPriority="67"/>
-    <w:lsdException w:name="Medium Grid 2" w:uiPriority="68"/>
-    <w:lsdException w:name="Medium Grid 3" w:uiPriority="69"/>
-    <w:lsdException w:name="Dark List" w:uiPriority="70"/>
-    <w:lsdException w:name="Colorful Shading" w:uiPriority="71"/>
-    <w:lsdException w:name="Colorful List" w:uiPriority="72"/>
-    <w:lsdException w:name="Colorful Grid" w:uiPriority="73"/>
-    <w:lsdException w:name="Light Shading Accent 1" w:uiPriority="60"/>
-    <w:lsdException w:name="Light List Accent 1" w:uiPriority="61"/>
-    <w:lsdException w:name="Light Grid Accent 1" w:uiPriority="62"/>
-    <w:lsdException w:name="Medium Shading 1 Accent 1" w:uiPriority="63"/>
-    <w:lsdException w:name="Medium Shading 2 Accent 1" w:uiPriority="64"/>
-    <w:lsdException w:name="Medium List 1 Accent 1" w:uiPriority="65"/>
-    <w:lsdException w:name="Revision" w:semiHidden="1"/>
-    <w:lsdException w:name="List Paragraph" w:uiPriority="34" w:qFormat="1"/>
-    <w:lsdException w:name="Quote" w:uiPriority="29" w:qFormat="1"/>
-    <w:lsdException w:name="Intense Quote" w:uiPriority="30" w:qFormat="1"/>
-    <w:lsdException w:name="Medium List 2 Accent 1" w:uiPriority="66"/>
-    <w:lsdException w:name="Medium Grid 1 Accent 1" w:uiPriority="67"/>
-    <w:lsdException w:name="Medium Grid 2 Accent 1" w:uiPriority="68"/>
-    <w:lsdException w:name="Medium Grid 3 Accent 1" w:uiPriority="69"/>
-    <w:lsdException w:name="Dark List Accent 1" w:uiPriority="70"/>
-    <w:lsdException w:name="Colorful Shading Accent 1" w:uiPriority="71"/>
-    <w:lsdException w:name="Colorful List Accent 1" w:uiPriority="72"/>
-    <w:lsdException w:name="Colorful Grid Accent 1" w:uiPriority="73"/>
-    <w:lsdException w:name="Light Shading Accent 2" w:uiPriority="60"/>
-    <w:lsdException w:name="Light List Accent 2" w:uiPriority="61"/>
-    <w:lsdException w:name="Light Grid Accent 2" w:uiPriority="62"/>
-    <w:lsdException w:name="Medium Shading 1 Accent 2" w:uiPriority="63"/>
-    <w:lsdException w:name="Medium Shading 2 Accent 2" w:uiPriority="64"/>
-    <w:lsdException w:name="Medium List 1 Accent 2" w:uiPriority="65"/>
-    <w:lsdException w:name="Medium List 2 Accent 2" w:uiPriority="66"/>
-    <w:lsdException w:name="Medium Grid 1 Accent 2" w:uiPriority="67"/>
-    <w:lsdException w:name="Medium Grid 2 Accent 2" w:uiPriority="68"/>
-    <w:lsdException w:name="Medium Grid 3 Accent 2" w:uiPriority="69"/>
-    <w:lsdException w:name="Dark List Accent 2" w:uiPriority="70"/>
-    <w:lsdException w:name="Colorful Shading Accent 2" w:uiPriority="71"/>
-    <w:lsdException w:name="Colorful List Accent 2" w:uiPriority="72"/>
-    <w:lsdException w:name="Colorful Grid Accent 2" w:uiPriority="73"/>
-    <w:lsdException w:name="Light Shading Accent 3" w:uiPriority="60"/>
-    <w:lsdException w:name="Light List Accent 3" w:uiPriority="61"/>
-    <w:lsdException w:name="Light Grid Accent 3" w:uiPriority="62"/>
-    <w:lsdException w:name="Medium Shading 1 Accent 3" w:uiPriority="63"/>
-    <w:lsdException w:name="Medium Shading 2 Accent 3" w:uiPriority="64"/>
-    <w:lsdException w:name="Medium List 1 Accent 3" w:uiPriority="65"/>
-    <w:lsdException w:name="Medium List 2 Accent 3" w:uiPriority="66"/>
-    <w:lsdException w:name="Medium Grid 1 Accent 3" w:uiPriority="67"/>
-    <w:lsdException w:name="Medium Grid 2 Accent 3" w:uiPriority="68"/>
-    <w:lsdException w:name="Medium Grid 3 Accent 3" w:uiPriority="69"/>
-    <w:lsdException w:name="Dark List Accent 3" w:uiPriority="70"/>
-    <w:lsdException w:name="Colorful Shading Accent 3" w:uiPriority="71"/>
-    <w:lsdException w:name="Colorful List Accent 3" w:uiPriority="72"/>
-    <w:lsdException w:name="Colorful Grid Accent 3" w:uiPriority="73"/>
-    <w:lsdException w:name="Light Shading Accent 4" w:uiPriority="60"/>
-    <w:lsdException w:name="Light List Accent 4" w:uiPriority="61"/>
-    <w:lsdException w:name="Light Grid Accent 4" w:uiPriority="62"/>
-    <w:lsdException w:name="Medium Shading 1 Accent 4" w:uiPriority="63"/>
-    <w:lsdException w:name="Medium Shading 2 Accent 4" w:uiPriority="64"/>
-    <w:lsdException w:name="Medium List 1 Accent 4" w:uiPriority="65"/>
-    <w:lsdException w:name="Medium List 2 Accent 4" w:uiPriority="66"/>
-    <w:lsdException w:name="Medium Grid 1 Accent 4" w:uiPriority="67"/>
-    <w:lsdException w:name="Medium Grid 2 Accent 4" w:uiPriority="68"/>
-    <w:lsdException w:name="Medium Grid 3 Accent 4" w:uiPriority="69"/>
-    <w:lsdException w:name="Dark List Accent 4" w:uiPriority="70"/>
-    <w:lsdException w:name="Colorful Shading Accent 4" w:uiPriority="71"/>
-    <w:lsdException w:name="Colorful List Accent 4" w:uiPriority="72"/>
-    <w:lsdException w:name="Colorful Grid Accent 4" w:uiPriority="73"/>
-    <w:lsdException w:name="Light Shading Accent 5" w:uiPriority="60"/>
-    <w:lsdException w:name="Light List Accent 5" w:uiPriority="61"/>
-    <w:lsdException w:name="Light Grid Accent 5" w:uiPriority="62"/>
-    <w:lsdException w:name="Medium Shading 1 Accent 5" w:uiPriority="63"/>
-    <w:lsdException w:name="Medium Shading 2 Accent 5" w:uiPriority="64"/>
-    <w:lsdException w:name="Medium List 1 Accent 5" w:uiPriority="65"/>
-    <w:lsdException w:name="Medium List 2 Accent 5" w:uiPriority="66"/>
-    <w:lsdException w:name="Medium Grid 1 Accent 5" w:uiPriority="67"/>
-    <w:lsdException w:name="Medium Grid 2 Accent 5" w:uiPriority="68"/>
-    <w:lsdException w:name="Medium Grid 3 Accent 5" w:uiPriority="69"/>
-    <w:lsdException w:name="Dark List Accent 5" w:uiPriority="70"/>
-    <w:lsdException w:name="Colorful Shading Accent 5" w:uiPriority="71"/>
-    <w:lsdException w:name="Colorful List Accent 5" w:uiPriority="72"/>
-    <w:lsdException w:name="Colorful Grid Accent 5" w:uiPriority="73"/>
-    <w:lsdException w:name="Light Shading Accent 6" w:uiPriority="60"/>
-    <w:lsdException w:name="Light List Accent 6" w:uiPriority="61"/>
-    <w:lsdException w:name="Light Grid Accent 6" w:uiPriority="62"/>
-    <w:lsdException w:name="Medium Shading 1 Accent 6" w:uiPriority="63"/>
-    <w:lsdException w:name="Medium Shading 2 Accent 6" w:uiPriority="64"/>
-    <w:lsdException w:name="Medium List 1 Accent 6" w:uiPriority="65"/>
-    <w:lsdException w:name="Medium List 2 Accent 6" w:uiPriority="66"/>
-    <w:lsdException w:name="Medium Grid 1 Accent 6" w:uiPriority="67"/>
-    <w:lsdException w:name="Medium Grid 2 Accent 6" w:uiPriority="68"/>
-    <w:lsdException w:name="Medium Grid 3 Accent 6" w:uiPriority="69"/>
-    <w:lsdException w:name="Dark List Accent 6" w:uiPriority="70"/>
-    <w:lsdException w:name="Colorful Shading Accent 6" w:uiPriority="71"/>
-    <w:lsdException w:name="Colorful List Accent 6" w:uiPriority="72"/>
-    <w:lsdException w:name="Colorful Grid Accent 6" w:uiPriority="73"/>
-    <w:lsdException w:name="Subtle Emphasis" w:uiPriority="19" w:qFormat="1"/>
-    <w:lsdException w:name="Intense Emphasis" w:uiPriority="21" w:qFormat="1"/>
-    <w:lsdException w:name="Subtle Reference" w:uiPriority="31" w:qFormat="1"/>
-    <w:lsdException w:name="Intense Reference" w:uiPriority="32" w:qFormat="1"/>
-    <w:lsdException w:name="Book Title" w:uiPriority="33" w:qFormat="1"/>
-    <w:lsdException w:name="Bibliography" w:semiHidden="1" w:uiPriority="37" w:unhideWhenUsed="1"/>
-    <w:lsdException w:name="TOC Heading" w:semiHidden="1" w:uiPriority="39" w:unhideWhenUsed="1" w:qFormat="1"/>
-    <w:lsdException w:name="Plain Table 1" w:uiPriority="41"/>
-    <w:lsdException w:name="Plain Table 2" w:uiPriority="42"/>
-    <w:lsdException w:name="Plain Table 3" w:uiPriority="43"/>
-    <w:lsdException w:name="Plain Table 4" w:uiPriority="44"/>
-    <w:lsdException w:name="Plain Table 5" w:uiPriority="45"/>
-    <w:lsdException w:name="Grid Table Light" w:uiPriority="40"/>
-    <w:lsdException w:name="Grid Table 1 Light" w:uiPriority="46"/>
-    <w:lsdException w:name="Grid Table 2" w:uiPriority="47"/>
-    <w:lsdException w:name="Grid Table 3" w:uiPriority="48"/>
-    <w:lsdException w:name="Grid Table 4" w:uiPriority="49"/>
-    <w:lsdException w:name="Grid Table 5 Dark" w:uiPriority="50"/>
-    <w:lsdException w:name="Grid Table 6 Colorful" w:uiPriority="51"/>
-    <w:lsdException w:name="Grid Table 7 Colorful" w:uiPriority="52"/>
-    <w:lsdException w:name="Grid Table 1 Light Accent 1" w:uiPriority="46"/>
-    <w:lsdException w:name="Grid Table 2 Accent 1" w:uiPriority="47"/>
-    <w:lsdException w:name="Grid Table 3 Accent 1" w:uiPriority="48"/>
-    <w:lsdException w:name="Grid Table 4 Accent 1" w:uiPriority="49"/>
-    <w:lsdException w:name="Grid Table 5 Dark Accent 1" w:uiPriority="50"/>
-    <w:lsdException w:name="Grid Table 6 Colorful Accent 1" w:uiPriority="51"/>
-    <w:lsdException w:name="Grid Table 7 Colorful Accent 1" w:uiPriority="52"/>
-    <w:lsdException w:name="Grid Table 1 Light Accent 2" w:uiPriority="46"/>
-    <w:lsdException w:name="Grid Table 2 Accent 2" w:uiPriority="47"/>
-    <w:lsdException w:name="Grid Table 3 Accent 2" w:uiPriority="48"/>
-    <w:lsdException w:name="Grid Table 4 Accent 2" w:uiPriority="49"/>
-    <w:lsdException w:name="Grid Table 5 Dark Accent 2" w:uiPriority="50"/>
-    <w:lsdException w:name="Grid Table 6 Colorful Accent 2" w:uiPriority="51"/>
-    <w:lsdException w:name="Grid Table 7 Colorful Accent 2" w:uiPriority="52"/>
-    <w:lsdException w:name="Grid Table 1 Light Accent 3" w:uiPriority="46"/>
-    <w:lsdException w:name="Grid Table 2 Accent 3" w:uiPriority="47"/>
-    <w:lsdException w:name="Grid Table 3 Accent 3" w:uiPriority="48"/>
-    <w:lsdException w:name="Grid Table 4 Accent 3" w:uiPriority="49"/>
-    <w:lsdException w:name="Grid Table 5 Dark Accent 3" w:uiPriority="50"/>
-    <w:lsdException w:name="Grid Table 6 Colorful Accent 3" w:uiPriority="51"/>
-    <w:lsdException w:name="Grid Table 7 Colorful Accent 3" w:uiPriority="52"/>
-    <w:lsdException w:name="Grid Table 1 Light Accent 4" w:uiPriority="46"/>
-    <w:lsdException w:name="Grid Table 2 Accent 4" w:uiPriority="47"/>
-    <w:lsdException w:name="Grid Table 3 Accent 4" w:uiPriority="48"/>
-    <w:lsdException w:name="Grid Table 4 Accent 4" w:uiPriority="49"/>
-    <w:lsdException w:name="Grid Table 5 Dark Accent 4" w:uiPriority="50"/>
-    <w:lsdException w:name="Grid Table 6 Colorful Accent 4" w:uiPriority="51"/>
-    <w:lsdException w:name="Grid Table 7 Colorful Accent 4" w:uiPriority="52"/>
-    <w:lsdException w:name="Grid Table 1 Light Accent 5" w:uiPriority="46"/>
-    <w:lsdException w:name="Grid Table 2 Accent 5" w:uiPriority="47"/>
-    <w:lsdException w:name="Grid Table 3 Accent 5" w:uiPriority="48"/>
-    <w:lsdException w:name="Grid Table 4 Accent 5" w:uiPriority="49"/>
-    <w:lsdException w:name="Grid Table 5 Dark Accent 5" w:uiPriority="50"/>
-    <w:lsdException w:name="Grid Table 6 Colorful Accent 5" w:uiPriority="51"/>
-    <w:lsdException w:name="Grid Table 7 Colorful Accent 5" w:uiPriority="52"/>
-    <w:lsdException w:name="Grid Table 1 Light Accent 6" w:uiPriority="46"/>
-    <w:lsdException w:name="Grid Table 2 Accent 6" w:uiPriority="47"/>
-    <w:lsdException w:name="Grid Table 3 Accent 6" w:uiPriority="48"/>
-    <w:lsdException w:name="Grid Table 4 Accent 6" w:uiPriority="49"/>
-    <w:lsdException w:name="Grid Table 5 Dark Accent 6" w:uiPriority="50"/>
-    <w:lsdException w:name="Grid Table 6 Colorful Accent 6" w:uiPriority="51"/>
-    <w:lsdException w:name="Grid Table 7 Colorful Accent 6" w:uiPriority="52"/>
-    <w:lsdException w:name="List Table 1 Light" w:uiPriority="46"/>
-    <w:lsdException w:name="List Table 2" w:uiPriority="47"/>
-    <w:lsdException w:name="List Table 3" w:uiPriority="48"/>
-    <w:lsdException w:name="List Table 4" w:uiPriority="49"/>
-    <w:lsdException w:name="List Table 5 Dark" w:uiPriority="50"/>
-    <w:lsdException w:name="List Table 6 Colorful" w:uiPriority="51"/>
-    <w:lsdException w:name="List Table 7 Colorful" w:uiPriority="52"/>
-    <w:lsdException w:name="List Table 1 Light Accent 1" w:uiPriority="46"/>
-    <w:lsdException w:name="List Table 2 Accent 1" w:uiPriority="47"/>
-    <w:lsdException w:name="List Table 3 Accent 1" w:uiPriority="48"/>
-    <w:lsdException w:name="List Table 4 Accent 1" w:uiPriority="49"/>
-    <w:lsdException w:name="List Table 5 Dark Accent 1" w:uiPriority="50"/>
-    <w:lsdException w:name="List Table 6 Colorful Accent 1" w:uiPriority="51"/>
-    <w:lsdException w:name="List Table 7 Colorful Accent 1" w:uiPriority="52"/>
-    <w:lsdException w:name="List Table 1 Light Accent 2" w:uiPriority="46"/>
-    <w:lsdException w:name="List Table 2 Accent 2" w:uiPriority="47"/>
-    <w:lsdException w:name="List Table 3 Accent 2" w:uiPriority="48"/>
-    <w:lsdException w:name="List Table 4 Accent 2" w:uiPriority="49"/>
-    <w:lsdException w:name="List Table 5 Dark Accent 2" w:uiPriority="50"/>
-    <w:lsdException w:name="List Table 6 Colorful Accent 2" w:uiPriority="51"/>
-    <w:lsdException w:name="List Table 7 Colorful Accent 2" w:uiPriority="52"/>
-    <w:lsdException w:name="List Table 1 Light Accent 3" w:uiPriority="46"/>
-    <w:lsdException w:name="List Table 2 Accent 3" w:uiPriority="47"/>
-    <w:lsdException w:name="List Table 3 Accent 3" w:uiPriority="48"/>
-    <w:lsdException w:name="List Table 4 Accent 3" w:uiPriority="49"/>
-    <w:lsdException w:name="List Table 5 Dark Accent 3" w:uiPriority="50"/>
-    <w:lsdException w:name="List Table 6 Colorful Accent 3" w:uiPriority="51"/>
-    <w:lsdException w:name="List Table 7 Colorful Accent 3" w:uiPriority="52"/>
-    <w:lsdException w:name="List Table 1 Light Accent 4" w:uiPriority="46"/>
-    <w:lsdException w:name="List Table 2 Accent 4" w:uiPriority="47"/>
-    <w:lsdException w:name="List Table 3 Accent 4" w:uiPriority="48"/>
-    <w:lsdException w:name="List Table 4 Accent 4" w:uiPriority="49"/>
-    <w:lsdException w:name="List Table 5 Dark Accent 4" w:uiPriority="50"/>
-    <w:lsdException w:name="List Table 6 Colorful Accent 4" w:uiPriority="51"/>
-    <w:lsdException w:name="List Table 7 Colorful Accent 4" w:uiPriority="52"/>
-    <w:lsdException w:name="List Table 1 Light Accent 5" w:uiPriority="46"/>
-    <w:lsdException w:name="List Table 2 Accent 5" w:uiPriority="47"/>
-    <w:lsdException w:name="List Table 3 Accent 5" w:uiPriority="48"/>
-    <w:lsdException w:name="List Table 4 Accent 5" w:uiPriority="49"/>
-    <w:lsdException w:name="List Table 5 Dark Accent 5" w:uiPriority="50"/>
-    <w:lsdException w:name="List Table 6 Colorful Accent 5" w:uiPriority="51"/>
-    <w:lsdException w:name="List Table 7 Colorful Accent 5" w:uiPriority="52"/>
-    <w:lsdException w:name="List Table 1 Light Accent 6" w:uiPriority="46"/>
-    <w:lsdException w:name="List Table 2 Accent 6" w:uiPriority="47"/>
-    <w:lsdException w:name="List Table 3 Accent 6" w:uiPriority="48"/>
-    <w:lsdException w:name="List Table 4 Accent 6" w:uiPriority="49"/>
-    <w:lsdException w:name="List Table 5 Dark Accent 6" w:uiPriority="50"/>
-    <w:lsdException w:name="List Table 6 Colorful Accent 6" w:uiPriority="51"/>
-    <w:lsdException w:name="List Table 7 Colorful Accent 6" w:uiPriority="52"/>
+  <w:latentStyles w:defLockedState="0" w:defUIPriority="99" w:defSemiHidden="1" w:defUnhideWhenUsed="1" w:defQFormat="0" w:count="267">
+    <w:lsdException w:name="Normal" w:semiHidden="0" w:uiPriority="0" w:unhideWhenUsed="0" w:qFormat="1"/>
+    <w:lsdException w:name="heading 1" w:semiHidden="0" w:uiPriority="9" w:unhideWhenUsed="0" w:qFormat="1"/>
+    <w:lsdException w:name="heading 2" w:uiPriority="9" w:qFormat="1"/>
+    <w:lsdException w:name="heading 3" w:uiPriority="9" w:qFormat="1"/>
+    <w:lsdException w:name="heading 4" w:uiPriority="9" w:qFormat="1"/>
+    <w:lsdException w:name="heading 5" w:uiPriority="9" w:qFormat="1"/>
+    <w:lsdException w:name="heading 6" w:uiPriority="9" w:qFormat="1"/>
+    <w:lsdException w:name="heading 7" w:uiPriority="9" w:qFormat="1"/>
+    <w:lsdException w:name="heading 8" w:uiPriority="9" w:qFormat="1"/>
+    <w:lsdException w:name="heading 9" w:uiPriority="9" w:qFormat="1"/>
+    <w:lsdException w:name="toc 1" w:uiPriority="39"/>
+    <w:lsdException w:name="toc 2" w:uiPriority="39"/>
+    <w:lsdException w:name="toc 3" w:uiPriority="39"/>
+    <w:lsdException w:name="toc 4" w:uiPriority="39"/>
+    <w:lsdException w:name="toc 5" w:uiPriority="39"/>
+    <w:lsdException w:name="toc 6" w:uiPriority="39"/>
+    <w:lsdException w:name="toc 7" w:uiPriority="39"/>
+    <w:lsdException w:name="toc 8" w:uiPriority="39"/>
+    <w:lsdException w:name="toc 9" w:uiPriority="39"/>
+    <w:lsdException w:name="caption" w:uiPriority="35" w:qFormat="1"/>
+    <w:lsdException w:name="Title" w:semiHidden="0" w:uiPriority="10" w:unhideWhenUsed="0" w:qFormat="1"/>
+    <w:lsdException w:name="Default Paragraph Font" w:uiPriority="1"/>
+    <w:lsdException w:name="Subtitle" w:semiHidden="0" w:uiPriority="11" w:unhideWhenUsed="0" w:qFormat="1"/>
+    <w:lsdException w:name="Strong" w:semiHidden="0" w:uiPriority="22" w:unhideWhenUsed="0" w:qFormat="1"/>
+    <w:lsdException w:name="Emphasis" w:semiHidden="0" w:uiPriority="20" w:unhideWhenUsed="0" w:qFormat="1"/>
+    <w:lsdException w:name="Normal (Web)" w:qFormat="1"/>
+    <w:lsdException w:name="Table Grid" w:semiHidden="0" w:uiPriority="39" w:unhideWhenUsed="0"/>
+    <w:lsdException w:name="Placeholder Text" w:unhideWhenUsed="0"/>
+    <w:lsdException w:name="No Spacing" w:semiHidden="0" w:uiPriority="1" w:unhideWhenUsed="0" w:qFormat="1"/>
+    <w:lsdException w:name="Light Shading" w:semiHidden="0" w:uiPriority="60" w:unhideWhenUsed="0"/>
+    <w:lsdException w:name="Light List" w:semiHidden="0" w:uiPriority="61" w:unhideWhenUsed="0"/>
+    <w:lsdException w:name="Light Grid" w:semiHidden="0" w:uiPriority="62" w:unhideWhenUsed="0"/>
+    <w:lsdException w:name="Medium Shading 1" w:semiHidden="0" w:uiPriority="63" w:unhideWhenUsed="0"/>
+    <w:lsdException w:name="Medium Shading 2" w:semiHidden="0" w:uiPriority="64" w:unhideWhenUsed="0"/>
+    <w:lsdException w:name="Medium List 1" w:semiHidden="0" w:uiPriority="65" w:unhideWhenUsed="0"/>
+    <w:lsdException w:name="Medium List 2" w:semiHidden="0" w:uiPriority="66" w:unhideWhenUsed="0"/>
+    <w:lsdException w:name="Medium Grid 1" w:semiHidden="0" w:uiPriority="67" w:unhideWhenUsed="0"/>
+    <w:lsdException w:name="Medium Grid 2" w:semiHidden="0" w:uiPriority="68" w:unhideWhenUsed="0"/>
+    <w:lsdException w:name="Medium Grid 3" w:semiHidden="0" w:uiPriority="69" w:unhideWhenUsed="0"/>
+    <w:lsdException w:name="Dark List" w:semiHidden="0" w:uiPriority="70" w:unhideWhenUsed="0"/>
+    <w:lsdException w:name="Colorful Shading" w:semiHidden="0" w:uiPriority="71" w:unhideWhenUsed="0"/>
+    <w:lsdException w:name="Colorful List" w:semiHidden="0" w:uiPriority="72" w:unhideWhenUsed="0"/>
+    <w:lsdException w:name="Colorful Grid" w:semiHidden="0" w:uiPriority="73" w:unhideWhenUsed="0"/>
+    <w:lsdException w:name="Light Shading Accent 1" w:semiHidden="0" w:uiPriority="60" w:unhideWhenUsed="0"/>
+    <w:lsdException w:name="Light List Accent 1" w:semiHidden="0" w:uiPriority="61" w:unhideWhenUsed="0"/>
+    <w:lsdException w:name="Light Grid Accent 1" w:semiHidden="0" w:uiPriority="62" w:unhideWhenUsed="0"/>
+    <w:lsdException w:name="Medium Shading 1 Accent 1" w:semiHidden="0" w:uiPriority="63" w:unhideWhenUsed="0"/>
+    <w:lsdException w:name="Medium Shading 2 Accent 1" w:semiHidden="0" w:uiPriority="64" w:unhideWhenUsed="0"/>
+    <w:lsdException w:name="Medium List 1 Accent 1" w:semiHidden="0" w:uiPriority="65" w:unhideWhenUsed="0"/>
+    <w:lsdException w:name="Revision" w:unhideWhenUsed="0"/>
+    <w:lsdException w:name="List Paragraph" w:semiHidden="0" w:uiPriority="34" w:unhideWhenUsed="0" w:qFormat="1"/>
+    <w:lsdException w:name="Quote" w:semiHidden="0" w:uiPriority="29" w:unhideWhenUsed="0" w:qFormat="1"/>
+    <w:lsdException w:name="Intense Quote" w:semiHidden="0" w:uiPriority="30" w:unhideWhenUsed="0" w:qFormat="1"/>
+    <w:lsdException w:name="Medium List 2 Accent 1" w:semiHidden="0" w:uiPriority="66" w:unhideWhenUsed="0"/>
+    <w:lsdException w:name="Medium Grid 1 Accent 1" w:semiHidden="0" w:uiPriority="67" w:unhideWhenUsed="0"/>
+    <w:lsdException w:name="Medium Grid 2 Accent 1" w:semiHidden="0" w:uiPriority="68" w:unhideWhenUsed="0"/>
+    <w:lsdException w:name="Medium Grid 3 Accent 1" w:semiHidden="0" w:uiPriority="69" w:unhideWhenUsed="0"/>
+    <w:lsdException w:name="Dark List Accent 1" w:semiHidden="0" w:uiPriority="70" w:unhideWhenUsed="0"/>
+    <w:lsdException w:name="Colorful Shading Accent 1" w:semiHidden="0" w:uiPriority="71" w:unhideWhenUsed="0"/>
+    <w:lsdException w:name="Colorful List Accent 1" w:semiHidden="0" w:uiPriority="72" w:unhideWhenUsed="0"/>
+    <w:lsdException w:name="Colorful Grid Accent 1" w:semiHidden="0" w:uiPriority="73" w:unhideWhenUsed="0"/>
+    <w:lsdException w:name="Light Shading Accent 2" w:semiHidden="0" w:uiPriority="60" w:unhideWhenUsed="0"/>
+    <w:lsdException w:name="Light List Accent 2" w:semiHidden="0" w:uiPriority="61" w:unhideWhenUsed="0"/>
+    <w:lsdException w:name="Light Grid Accent 2" w:semiHidden="0" w:uiPriority="62" w:unhideWhenUsed="0"/>
+    <w:lsdException w:name="Medium Shading 1 Accent 2" w:semiHidden="0" w:uiPriority="63" w:unhideWhenUsed="0"/>
+    <w:lsdException w:name="Medium Shading 2 Accent 2" w:semiHidden="0" w:uiPriority="64" w:unhideWhenUsed="0"/>
+    <w:lsdException w:name="Medium List 1 Accent 2" w:semiHidden="0" w:uiPriority="65" w:unhideWhenUsed="0"/>
+    <w:lsdException w:name="Medium List 2 Accent 2" w:semiHidden="0" w:uiPriority="66" w:unhideWhenUsed="0"/>
+    <w:lsdException w:name="Medium Grid 1 Accent 2" w:semiHidden="0" w:uiPriority="67" w:unhideWhenUsed="0"/>
+    <w:lsdException w:name="Medium Grid 2 Accent 2" w:semiHidden="0" w:uiPriority="68" w:unhideWhenUsed="0"/>
+    <w:lsdException w:name="Medium Grid 3 Accent 2" w:semiHidden="0" w:uiPriority="69" w:unhideWhenUsed="0"/>
+    <w:lsdException w:name="Dark List Accent 2" w:semiHidden="0" w:uiPriority="70" w:unhideWhenUsed="0"/>
+    <w:lsdException w:name="Colorful Shading Accent 2" w:semiHidden="0" w:uiPriority="71" w:unhideWhenUsed="0"/>
+    <w:lsdException w:name="Colorful List Accent 2" w:semiHidden="0" w:uiPriority="72" w:unhideWhenUsed="0"/>
+    <w:lsdException w:name="Colorful Grid Accent 2" w:semiHidden="0" w:uiPriority="73" w:unhideWhenUsed="0"/>
+    <w:lsdException w:name="Light Shading Accent 3" w:semiHidden="0" w:uiPriority="60" w:unhideWhenUsed="0"/>
+    <w:lsdException w:name="Light List Accent 3" w:semiHidden="0" w:uiPriority="61" w:unhideWhenUsed="0"/>
+    <w:lsdException w:name="Light Grid Accent 3" w:semiHidden="0" w:uiPriority="62" w:unhideWhenUsed="0"/>
+    <w:lsdException w:name="Medium Shading 1 Accent 3" w:semiHidden="0" w:uiPriority="63" w:unhideWhenUsed="0"/>
+    <w:lsdException w:name="Medium Shading 2 Accent 3" w:semiHidden="0" w:uiPriority="64" w:unhideWhenUsed="0"/>
+    <w:lsdException w:name="Medium List 1 Accent 3" w:semiHidden="0" w:uiPriority="65" w:unhideWhenUsed="0"/>
+    <w:lsdException w:name="Medium List 2 Accent 3" w:semiHidden="0" w:uiPriority="66" w:unhideWhenUsed="0"/>
+    <w:lsdException w:name="Medium Grid 1 Accent 3" w:semiHidden="0" w:uiPriority="67" w:unhideWhenUsed="0"/>
+    <w:lsdException w:name="Medium Grid 2 Accent 3" w:semiHidden="0" w:uiPriority="68" w:unhideWhenUsed="0"/>
+    <w:lsdException w:name="Medium Grid 3 Accent 3" w:semiHidden="0" w:uiPriority="69" w:unhideWhenUsed="0"/>
+    <w:lsdException w:name="Dark List Accent 3" w:semiHidden="0" w:uiPriority="70" w:unhideWhenUsed="0"/>
+    <w:lsdException w:name="Colorful Shading Accent 3" w:semiHidden="0" w:uiPriority="71" w:unhideWhenUsed="0"/>
+    <w:lsdException w:name="Colorful List Accent 3" w:semiHidden="0" w:uiPriority="72" w:unhideWhenUsed="0"/>
+    <w:lsdException w:name="Colorful Grid Accent 3" w:semiHidden="0" w:uiPriority="73" w:unhideWhenUsed="0"/>
+    <w:lsdException w:name="Light Shading Accent 4" w:semiHidden="0" w:uiPriority="60" w:unhideWhenUsed="0"/>
+    <w:lsdException w:name="Light List Accent 4" w:semiHidden="0" w:uiPriority="61" w:unhideWhenUsed="0"/>
+    <w:lsdException w:name="Light Grid Accent 4" w:semiHidden="0" w:uiPriority="62" w:unhideWhenUsed="0"/>
+    <w:lsdException w:name="Medium Shading 1 Accent 4" w:semiHidden="0" w:uiPriority="63" w:unhideWhenUsed="0"/>
+    <w:lsdException w:name="Medium Shading 2 Accent 4" w:semiHidden="0" w:uiPriority="64" w:unhideWhenUsed="0"/>
+    <w:lsdException w:name="Medium List 1 Accent 4" w:semiHidden="0" w:uiPriority="65" w:unhideWhenUsed="0"/>
+    <w:lsdException w:name="Medium List 2 Accent 4" w:semiHidden="0" w:uiPriority="66" w:unhideWhenUsed="0"/>
+    <w:lsdException w:name="Medium Grid 1 Accent 4" w:semiHidden="0" w:uiPriority="67" w:unhideWhenUsed="0"/>
+    <w:lsdException w:name="Medium Grid 2 Accent 4" w:semiHidden="0" w:uiPriority="68" w:unhideWhenUsed="0"/>
+    <w:lsdException w:name="Medium Grid 3 Accent 4" w:semiHidden="0" w:uiPriority="69" w:unhideWhenUsed="0"/>
+    <w:lsdException w:name="Dark List Accent 4" w:semiHidden="0" w:uiPriority="70" w:unhideWhenUsed="0"/>
+    <w:lsdException w:name="Colorful Shading Accent 4" w:semiHidden="0" w:uiPriority="71" w:unhideWhenUsed="0"/>
+    <w:lsdException w:name="Colorful List Accent 4" w:semiHidden="0" w:uiPriority="72" w:unhideWhenUsed="0"/>
+    <w:lsdException w:name="Colorful Grid Accent 4" w:semiHidden="0" w:uiPriority="73" w:unhideWhenUsed="0"/>
+    <w:lsdException w:name="Light Shading Accent 5" w:semiHidden="0" w:uiPriority="60" w:unhideWhenUsed="0"/>
+    <w:lsdException w:name="Light List Accent 5" w:semiHidden="0" w:uiPriority="61" w:unhideWhenUsed="0"/>
+    <w:lsdException w:name="Light Grid Accent 5" w:semiHidden="0" w:uiPriority="62" w:unhideWhenUsed="0"/>
+    <w:lsdException w:name="Medium Shading 1 Accent 5" w:semiHidden="0" w:uiPriority="63" w:unhideWhenUsed="0"/>
+    <w:lsdException w:name="Medium Shading 2 Accent 5" w:semiHidden="0" w:uiPriority="64" w:unhideWhenUsed="0"/>
+    <w:lsdException w:name="Medium List 1 Accent 5" w:semiHidden="0" w:uiPriority="65" w:unhideWhenUsed="0"/>
+    <w:lsdException w:name="Medium List 2 Accent 5" w:semiHidden="0" w:uiPriority="66" w:unhideWhenUsed="0"/>
+    <w:lsdException w:name="Medium Grid 1 Accent 5" w:semiHidden="0" w:uiPriority="67" w:unhideWhenUsed="0"/>
+    <w:lsdException w:name="Medium Grid 2 Accent 5" w:semiHidden="0" w:uiPriority="68" w:unhideWhenUsed="0"/>
+    <w:lsdException w:name="Medium Grid 3 Accent 5" w:semiHidden="0" w:uiPriority="69" w:unhideWhenUsed="0"/>
+    <w:lsdException w:name="Dark List Accent 5" w:semiHidden="0" w:uiPriority="70" w:unhideWhenUsed="0"/>
+    <w:lsdException w:name="Colorful Shading Accent 5" w:semiHidden="0" w:uiPriority="71" w:unhideWhenUsed="0"/>
+    <w:lsdException w:name="Colorful List Accent 5" w:semiHidden="0" w:uiPriority="72" w:unhideWhenUsed="0"/>
+    <w:lsdException w:name="Colorful Grid Accent 5" w:semiHidden="0" w:uiPriority="73" w:unhideWhenUsed="0"/>
+    <w:lsdException w:name="Light Shading Accent 6" w:semiHidden="0" w:uiPriority="60" w:unhideWhenUsed="0"/>
+    <w:lsdException w:name="Light List Accent 6" w:semiHidden="0" w:uiPriority="61" w:unhideWhenUsed="0"/>
+    <w:lsdException w:name="Light Grid Accent 6" w:semiHidden="0" w:uiPriority="62" w:unhideWhenUsed="0"/>
+    <w:lsdException w:name="Medium Shading 1 Accent 6" w:semiHidden="0" w:uiPriority="63" w:unhideWhenUsed="0"/>
+    <w:lsdException w:name="Medium Shading 2 Accent 6" w:semiHidden="0" w:uiPriority="64" w:unhideWhenUsed="0"/>
+    <w:lsdException w:name="Medium List 1 Accent 6" w:semiHidden="0" w:uiPriority="65" w:unhideWhenUsed="0"/>
+    <w:lsdException w:name="Medium List 2 Accent 6" w:semiHidden="0" w:uiPriority="66" w:unhideWhenUsed="0"/>
+    <w:lsdException w:name="Medium Grid 1 Accent 6" w:semiHidden="0" w:uiPriority="67" w:unhideWhenUsed="0"/>
+    <w:lsdException w:name="Medium Grid 2 Accent 6" w:semiHidden="0" w:uiPriority="68" w:unhideWhenUsed="0"/>
+    <w:lsdException w:name="Medium Grid 3 Accent 6" w:semiHidden="0" w:uiPriority="69" w:unhideWhenUsed="0"/>
+    <w:lsdException w:name="Dark List Accent 6" w:semiHidden="0" w:uiPriority="70" w:unhideWhenUsed="0"/>
+    <w:lsdException w:name="Colorful Shading Accent 6" w:semiHidden="0" w:uiPriority="71" w:unhideWhenUsed="0"/>
+    <w:lsdException w:name="Colorful List Accent 6" w:semiHidden="0" w:uiPriority="72" w:unhideWhenUsed="0"/>
+    <w:lsdException w:name="Colorful Grid Accent 6" w:semiHidden="0" w:uiPriority="73" w:unhideWhenUsed="0"/>
+    <w:lsdException w:name="Subtle Emphasis" w:semiHidden="0" w:uiPriority="19" w:unhideWhenUsed="0" w:qFormat="1"/>
+    <w:lsdException w:name="Intense Emphasis" w:semiHidden="0" w:uiPriority="21" w:unhideWhenUsed="0" w:qFormat="1"/>
+    <w:lsdException w:name="Subtle Reference" w:semiHidden="0" w:uiPriority="31" w:unhideWhenUsed="0" w:qFormat="1"/>
+    <w:lsdException w:name="Intense Reference" w:semiHidden="0" w:uiPriority="32" w:unhideWhenUsed="0" w:qFormat="1"/>
+    <w:lsdException w:name="Book Title" w:semiHidden="0" w:uiPriority="33" w:unhideWhenUsed="0" w:qFormat="1"/>
+    <w:lsdException w:name="Bibliography" w:uiPriority="37"/>
+    <w:lsdException w:name="TOC Heading" w:uiPriority="39" w:qFormat="1"/>
   </w:latentStyles>
   <w:style w:type="paragraph" w:default="1" w:styleId="Normal">
     <w:name w:val="Normal"/>
@@ -10118,13 +10355,13 @@
       <w:lang w:val="es-PE" w:eastAsia="es-ES_tradnl"/>
     </w:rPr>
   </w:style>
-  <w:style w:type="character" w:default="1" w:styleId="DefaultParagraphFont">
+  <w:style w:type="character" w:default="1" w:styleId="Fuentedeprrafopredeter">
     <w:name w:val="Default Paragraph Font"/>
     <w:uiPriority w:val="1"/>
     <w:semiHidden/>
     <w:unhideWhenUsed/>
   </w:style>
-  <w:style w:type="table" w:default="1" w:styleId="TableNormal">
+  <w:style w:type="table" w:default="1" w:styleId="Tablanormal">
     <w:name w:val="Normal Table"/>
     <w:uiPriority w:val="99"/>
     <w:semiHidden/>
@@ -10139,7 +10376,7 @@
       </w:tblCellMar>
     </w:tblPr>
   </w:style>
-  <w:style w:type="numbering" w:default="1" w:styleId="NoList">
+  <w:style w:type="numbering" w:default="1" w:styleId="Sinlista">
     <w:name w:val="No List"/>
     <w:uiPriority w:val="99"/>
     <w:semiHidden/>
@@ -10147,7 +10384,7 @@
   </w:style>
   <w:style w:type="character" w:customStyle="1" w:styleId="apple-tab-span">
     <w:name w:val="apple-tab-span"/>
-    <w:basedOn w:val="DefaultParagraphFont"/>
+    <w:basedOn w:val="Fuentedeprrafopredeter"/>
     <w:qFormat/>
     <w:rsid w:val="002D182E"/>
   </w:style>
@@ -10164,10 +10401,10 @@
     <w:name w:val="Símbolos de numeración"/>
     <w:qFormat/>
   </w:style>
-  <w:style w:type="paragraph" w:styleId="Title">
+  <w:style w:type="paragraph" w:styleId="Ttulo">
     <w:name w:val="Title"/>
     <w:basedOn w:val="Normal"/>
-    <w:next w:val="BodyText"/>
+    <w:next w:val="Textoindependiente"/>
     <w:qFormat/>
     <w:pPr>
       <w:keepNext/>
@@ -10179,21 +10416,21 @@
       <w:szCs w:val="28"/>
     </w:rPr>
   </w:style>
-  <w:style w:type="paragraph" w:styleId="BodyText">
+  <w:style w:type="paragraph" w:styleId="Textoindependiente">
     <w:name w:val="Body Text"/>
     <w:basedOn w:val="Normal"/>
     <w:pPr>
       <w:spacing w:after="140" w:line="276" w:lineRule="auto"/>
     </w:pPr>
   </w:style>
-  <w:style w:type="paragraph" w:styleId="List">
+  <w:style w:type="paragraph" w:styleId="Lista">
     <w:name w:val="List"/>
-    <w:basedOn w:val="BodyText"/>
+    <w:basedOn w:val="Textoindependiente"/>
     <w:rPr>
       <w:rFonts w:cs="Lohit Devanagari"/>
     </w:rPr>
   </w:style>
-  <w:style w:type="paragraph" w:styleId="Caption">
+  <w:style w:type="paragraph" w:styleId="Epgrafe">
     <w:name w:val="caption"/>
     <w:basedOn w:val="Normal"/>
     <w:qFormat/>
@@ -10229,7 +10466,7 @@
       <w:spacing w:beforeAutospacing="1" w:afterAutospacing="1"/>
     </w:pPr>
   </w:style>
-  <w:style w:type="paragraph" w:styleId="ListParagraph">
+  <w:style w:type="paragraph" w:styleId="Prrafodelista">
     <w:name w:val="List Paragraph"/>
     <w:basedOn w:val="Normal"/>
     <w:uiPriority w:val="34"/>
@@ -10240,7 +10477,300 @@
       <w:contextualSpacing/>
     </w:pPr>
   </w:style>
-  <w:style w:type="paragraph" w:styleId="NoSpacing">
+  <w:style w:type="paragraph" w:styleId="Sinespaciado">
+    <w:name w:val="No Spacing"/>
+    <w:uiPriority w:val="1"/>
+    <w:qFormat/>
+    <w:rsid w:val="00721F4D"/>
+  </w:style>
+</w:styles>
+</file>
+
+<file path=word/stylesWithEffects.xml><?xml version="1.0" encoding="utf-8"?>
+<w:styles xmlns:wpc="http://schemas.microsoft.com/office/word/2010/wordprocessingCanvas" xmlns:mc="http://schemas.openxmlformats.org/markup-compatibility/2006" xmlns:o="urn:schemas-microsoft-com:office:office" xmlns:r="http://schemas.openxmlformats.org/officeDocument/2006/relationships" xmlns:m="http://schemas.openxmlformats.org/officeDocument/2006/math" xmlns:v="urn:schemas-microsoft-com:vml" xmlns:wp14="http://schemas.microsoft.com/office/word/2010/wordprocessingDrawing" xmlns:wp="http://schemas.openxmlformats.org/drawingml/2006/wordprocessingDrawing" xmlns:w10="urn:schemas-microsoft-com:office:word" xmlns:w="http://schemas.openxmlformats.org/wordprocessingml/2006/main" xmlns:w14="http://schemas.microsoft.com/office/word/2010/wordml" xmlns:wpg="http://schemas.microsoft.com/office/word/2010/wordprocessingGroup" xmlns:wpi="http://schemas.microsoft.com/office/word/2010/wordprocessingInk" xmlns:wne="http://schemas.microsoft.com/office/word/2006/wordml" xmlns:wps="http://schemas.microsoft.com/office/word/2010/wordprocessingShape" mc:Ignorable="w14 wp14">
+  <w:docDefaults>
+    <w:rPrDefault>
+      <w:rPr>
+        <w:rFonts w:asciiTheme="minorHAnsi" w:eastAsiaTheme="minorHAnsi" w:hAnsiTheme="minorHAnsi" w:cstheme="minorBidi"/>
+        <w:sz w:val="24"/>
+        <w:szCs w:val="24"/>
+        <w:lang w:val="en-US" w:eastAsia="en-US" w:bidi="ar-SA"/>
+      </w:rPr>
+    </w:rPrDefault>
+    <w:pPrDefault/>
+  </w:docDefaults>
+  <w:latentStyles w:defLockedState="0" w:defUIPriority="99" w:defSemiHidden="1" w:defUnhideWhenUsed="1" w:defQFormat="0" w:count="267">
+    <w:lsdException w:name="Normal" w:semiHidden="0" w:uiPriority="0" w:unhideWhenUsed="0" w:qFormat="1"/>
+    <w:lsdException w:name="heading 1" w:semiHidden="0" w:uiPriority="9" w:unhideWhenUsed="0" w:qFormat="1"/>
+    <w:lsdException w:name="heading 2" w:uiPriority="9" w:qFormat="1"/>
+    <w:lsdException w:name="heading 3" w:uiPriority="9" w:qFormat="1"/>
+    <w:lsdException w:name="heading 4" w:uiPriority="9" w:qFormat="1"/>
+    <w:lsdException w:name="heading 5" w:uiPriority="9" w:qFormat="1"/>
+    <w:lsdException w:name="heading 6" w:uiPriority="9" w:qFormat="1"/>
+    <w:lsdException w:name="heading 7" w:uiPriority="9" w:qFormat="1"/>
+    <w:lsdException w:name="heading 8" w:uiPriority="9" w:qFormat="1"/>
+    <w:lsdException w:name="heading 9" w:uiPriority="9" w:qFormat="1"/>
+    <w:lsdException w:name="toc 1" w:uiPriority="39"/>
+    <w:lsdException w:name="toc 2" w:uiPriority="39"/>
+    <w:lsdException w:name="toc 3" w:uiPriority="39"/>
+    <w:lsdException w:name="toc 4" w:uiPriority="39"/>
+    <w:lsdException w:name="toc 5" w:uiPriority="39"/>
+    <w:lsdException w:name="toc 6" w:uiPriority="39"/>
+    <w:lsdException w:name="toc 7" w:uiPriority="39"/>
+    <w:lsdException w:name="toc 8" w:uiPriority="39"/>
+    <w:lsdException w:name="toc 9" w:uiPriority="39"/>
+    <w:lsdException w:name="caption" w:uiPriority="35" w:qFormat="1"/>
+    <w:lsdException w:name="Title" w:semiHidden="0" w:uiPriority="10" w:unhideWhenUsed="0" w:qFormat="1"/>
+    <w:lsdException w:name="Default Paragraph Font" w:uiPriority="1"/>
+    <w:lsdException w:name="Subtitle" w:semiHidden="0" w:uiPriority="11" w:unhideWhenUsed="0" w:qFormat="1"/>
+    <w:lsdException w:name="Strong" w:semiHidden="0" w:uiPriority="22" w:unhideWhenUsed="0" w:qFormat="1"/>
+    <w:lsdException w:name="Emphasis" w:semiHidden="0" w:uiPriority="20" w:unhideWhenUsed="0" w:qFormat="1"/>
+    <w:lsdException w:name="Normal (Web)" w:qFormat="1"/>
+    <w:lsdException w:name="Table Grid" w:semiHidden="0" w:uiPriority="39" w:unhideWhenUsed="0"/>
+    <w:lsdException w:name="Placeholder Text" w:unhideWhenUsed="0"/>
+    <w:lsdException w:name="No Spacing" w:semiHidden="0" w:uiPriority="1" w:unhideWhenUsed="0" w:qFormat="1"/>
+    <w:lsdException w:name="Light Shading" w:semiHidden="0" w:uiPriority="60" w:unhideWhenUsed="0"/>
+    <w:lsdException w:name="Light List" w:semiHidden="0" w:uiPriority="61" w:unhideWhenUsed="0"/>
+    <w:lsdException w:name="Light Grid" w:semiHidden="0" w:uiPriority="62" w:unhideWhenUsed="0"/>
+    <w:lsdException w:name="Medium Shading 1" w:semiHidden="0" w:uiPriority="63" w:unhideWhenUsed="0"/>
+    <w:lsdException w:name="Medium Shading 2" w:semiHidden="0" w:uiPriority="64" w:unhideWhenUsed="0"/>
+    <w:lsdException w:name="Medium List 1" w:semiHidden="0" w:uiPriority="65" w:unhideWhenUsed="0"/>
+    <w:lsdException w:name="Medium List 2" w:semiHidden="0" w:uiPriority="66" w:unhideWhenUsed="0"/>
+    <w:lsdException w:name="Medium Grid 1" w:semiHidden="0" w:uiPriority="67" w:unhideWhenUsed="0"/>
+    <w:lsdException w:name="Medium Grid 2" w:semiHidden="0" w:uiPriority="68" w:unhideWhenUsed="0"/>
+    <w:lsdException w:name="Medium Grid 3" w:semiHidden="0" w:uiPriority="69" w:unhideWhenUsed="0"/>
+    <w:lsdException w:name="Dark List" w:semiHidden="0" w:uiPriority="70" w:unhideWhenUsed="0"/>
+    <w:lsdException w:name="Colorful Shading" w:semiHidden="0" w:uiPriority="71" w:unhideWhenUsed="0"/>
+    <w:lsdException w:name="Colorful List" w:semiHidden="0" w:uiPriority="72" w:unhideWhenUsed="0"/>
+    <w:lsdException w:name="Colorful Grid" w:semiHidden="0" w:uiPriority="73" w:unhideWhenUsed="0"/>
+    <w:lsdException w:name="Light Shading Accent 1" w:semiHidden="0" w:uiPriority="60" w:unhideWhenUsed="0"/>
+    <w:lsdException w:name="Light List Accent 1" w:semiHidden="0" w:uiPriority="61" w:unhideWhenUsed="0"/>
+    <w:lsdException w:name="Light Grid Accent 1" w:semiHidden="0" w:uiPriority="62" w:unhideWhenUsed="0"/>
+    <w:lsdException w:name="Medium Shading 1 Accent 1" w:semiHidden="0" w:uiPriority="63" w:unhideWhenUsed="0"/>
+    <w:lsdException w:name="Medium Shading 2 Accent 1" w:semiHidden="0" w:uiPriority="64" w:unhideWhenUsed="0"/>
+    <w:lsdException w:name="Medium List 1 Accent 1" w:semiHidden="0" w:uiPriority="65" w:unhideWhenUsed="0"/>
+    <w:lsdException w:name="Revision" w:unhideWhenUsed="0"/>
+    <w:lsdException w:name="List Paragraph" w:semiHidden="0" w:uiPriority="34" w:unhideWhenUsed="0" w:qFormat="1"/>
+    <w:lsdException w:name="Quote" w:semiHidden="0" w:uiPriority="29" w:unhideWhenUsed="0" w:qFormat="1"/>
+    <w:lsdException w:name="Intense Quote" w:semiHidden="0" w:uiPriority="30" w:unhideWhenUsed="0" w:qFormat="1"/>
+    <w:lsdException w:name="Medium List 2 Accent 1" w:semiHidden="0" w:uiPriority="66" w:unhideWhenUsed="0"/>
+    <w:lsdException w:name="Medium Grid 1 Accent 1" w:semiHidden="0" w:uiPriority="67" w:unhideWhenUsed="0"/>
+    <w:lsdException w:name="Medium Grid 2 Accent 1" w:semiHidden="0" w:uiPriority="68" w:unhideWhenUsed="0"/>
+    <w:lsdException w:name="Medium Grid 3 Accent 1" w:semiHidden="0" w:uiPriority="69" w:unhideWhenUsed="0"/>
+    <w:lsdException w:name="Dark List Accent 1" w:semiHidden="0" w:uiPriority="70" w:unhideWhenUsed="0"/>
+    <w:lsdException w:name="Colorful Shading Accent 1" w:semiHidden="0" w:uiPriority="71" w:unhideWhenUsed="0"/>
+    <w:lsdException w:name="Colorful List Accent 1" w:semiHidden="0" w:uiPriority="72" w:unhideWhenUsed="0"/>
+    <w:lsdException w:name="Colorful Grid Accent 1" w:semiHidden="0" w:uiPriority="73" w:unhideWhenUsed="0"/>
+    <w:lsdException w:name="Light Shading Accent 2" w:semiHidden="0" w:uiPriority="60" w:unhideWhenUsed="0"/>
+    <w:lsdException w:name="Light List Accent 2" w:semiHidden="0" w:uiPriority="61" w:unhideWhenUsed="0"/>
+    <w:lsdException w:name="Light Grid Accent 2" w:semiHidden="0" w:uiPriority="62" w:unhideWhenUsed="0"/>
+    <w:lsdException w:name="Medium Shading 1 Accent 2" w:semiHidden="0" w:uiPriority="63" w:unhideWhenUsed="0"/>
+    <w:lsdException w:name="Medium Shading 2 Accent 2" w:semiHidden="0" w:uiPriority="64" w:unhideWhenUsed="0"/>
+    <w:lsdException w:name="Medium List 1 Accent 2" w:semiHidden="0" w:uiPriority="65" w:unhideWhenUsed="0"/>
+    <w:lsdException w:name="Medium List 2 Accent 2" w:semiHidden="0" w:uiPriority="66" w:unhideWhenUsed="0"/>
+    <w:lsdException w:name="Medium Grid 1 Accent 2" w:semiHidden="0" w:uiPriority="67" w:unhideWhenUsed="0"/>
+    <w:lsdException w:name="Medium Grid 2 Accent 2" w:semiHidden="0" w:uiPriority="68" w:unhideWhenUsed="0"/>
+    <w:lsdException w:name="Medium Grid 3 Accent 2" w:semiHidden="0" w:uiPriority="69" w:unhideWhenUsed="0"/>
+    <w:lsdException w:name="Dark List Accent 2" w:semiHidden="0" w:uiPriority="70" w:unhideWhenUsed="0"/>
+    <w:lsdException w:name="Colorful Shading Accent 2" w:semiHidden="0" w:uiPriority="71" w:unhideWhenUsed="0"/>
+    <w:lsdException w:name="Colorful List Accent 2" w:semiHidden="0" w:uiPriority="72" w:unhideWhenUsed="0"/>
+    <w:lsdException w:name="Colorful Grid Accent 2" w:semiHidden="0" w:uiPriority="73" w:unhideWhenUsed="0"/>
+    <w:lsdException w:name="Light Shading Accent 3" w:semiHidden="0" w:uiPriority="60" w:unhideWhenUsed="0"/>
+    <w:lsdException w:name="Light List Accent 3" w:semiHidden="0" w:uiPriority="61" w:unhideWhenUsed="0"/>
+    <w:lsdException w:name="Light Grid Accent 3" w:semiHidden="0" w:uiPriority="62" w:unhideWhenUsed="0"/>
+    <w:lsdException w:name="Medium Shading 1 Accent 3" w:semiHidden="0" w:uiPriority="63" w:unhideWhenUsed="0"/>
+    <w:lsdException w:name="Medium Shading 2 Accent 3" w:semiHidden="0" w:uiPriority="64" w:unhideWhenUsed="0"/>
+    <w:lsdException w:name="Medium List 1 Accent 3" w:semiHidden="0" w:uiPriority="65" w:unhideWhenUsed="0"/>
+    <w:lsdException w:name="Medium List 2 Accent 3" w:semiHidden="0" w:uiPriority="66" w:unhideWhenUsed="0"/>
+    <w:lsdException w:name="Medium Grid 1 Accent 3" w:semiHidden="0" w:uiPriority="67" w:unhideWhenUsed="0"/>
+    <w:lsdException w:name="Medium Grid 2 Accent 3" w:semiHidden="0" w:uiPriority="68" w:unhideWhenUsed="0"/>
+    <w:lsdException w:name="Medium Grid 3 Accent 3" w:semiHidden="0" w:uiPriority="69" w:unhideWhenUsed="0"/>
+    <w:lsdException w:name="Dark List Accent 3" w:semiHidden="0" w:uiPriority="70" w:unhideWhenUsed="0"/>
+    <w:lsdException w:name="Colorful Shading Accent 3" w:semiHidden="0" w:uiPriority="71" w:unhideWhenUsed="0"/>
+    <w:lsdException w:name="Colorful List Accent 3" w:semiHidden="0" w:uiPriority="72" w:unhideWhenUsed="0"/>
+    <w:lsdException w:name="Colorful Grid Accent 3" w:semiHidden="0" w:uiPriority="73" w:unhideWhenUsed="0"/>
+    <w:lsdException w:name="Light Shading Accent 4" w:semiHidden="0" w:uiPriority="60" w:unhideWhenUsed="0"/>
+    <w:lsdException w:name="Light List Accent 4" w:semiHidden="0" w:uiPriority="61" w:unhideWhenUsed="0"/>
+    <w:lsdException w:name="Light Grid Accent 4" w:semiHidden="0" w:uiPriority="62" w:unhideWhenUsed="0"/>
+    <w:lsdException w:name="Medium Shading 1 Accent 4" w:semiHidden="0" w:uiPriority="63" w:unhideWhenUsed="0"/>
+    <w:lsdException w:name="Medium Shading 2 Accent 4" w:semiHidden="0" w:uiPriority="64" w:unhideWhenUsed="0"/>
+    <w:lsdException w:name="Medium List 1 Accent 4" w:semiHidden="0" w:uiPriority="65" w:unhideWhenUsed="0"/>
+    <w:lsdException w:name="Medium List 2 Accent 4" w:semiHidden="0" w:uiPriority="66" w:unhideWhenUsed="0"/>
+    <w:lsdException w:name="Medium Grid 1 Accent 4" w:semiHidden="0" w:uiPriority="67" w:unhideWhenUsed="0"/>
+    <w:lsdException w:name="Medium Grid 2 Accent 4" w:semiHidden="0" w:uiPriority="68" w:unhideWhenUsed="0"/>
+    <w:lsdException w:name="Medium Grid 3 Accent 4" w:semiHidden="0" w:uiPriority="69" w:unhideWhenUsed="0"/>
+    <w:lsdException w:name="Dark List Accent 4" w:semiHidden="0" w:uiPriority="70" w:unhideWhenUsed="0"/>
+    <w:lsdException w:name="Colorful Shading Accent 4" w:semiHidden="0" w:uiPriority="71" w:unhideWhenUsed="0"/>
+    <w:lsdException w:name="Colorful List Accent 4" w:semiHidden="0" w:uiPriority="72" w:unhideWhenUsed="0"/>
+    <w:lsdException w:name="Colorful Grid Accent 4" w:semiHidden="0" w:uiPriority="73" w:unhideWhenUsed="0"/>
+    <w:lsdException w:name="Light Shading Accent 5" w:semiHidden="0" w:uiPriority="60" w:unhideWhenUsed="0"/>
+    <w:lsdException w:name="Light List Accent 5" w:semiHidden="0" w:uiPriority="61" w:unhideWhenUsed="0"/>
+    <w:lsdException w:name="Light Grid Accent 5" w:semiHidden="0" w:uiPriority="62" w:unhideWhenUsed="0"/>
+    <w:lsdException w:name="Medium Shading 1 Accent 5" w:semiHidden="0" w:uiPriority="63" w:unhideWhenUsed="0"/>
+    <w:lsdException w:name="Medium Shading 2 Accent 5" w:semiHidden="0" w:uiPriority="64" w:unhideWhenUsed="0"/>
+    <w:lsdException w:name="Medium List 1 Accent 5" w:semiHidden="0" w:uiPriority="65" w:unhideWhenUsed="0"/>
+    <w:lsdException w:name="Medium List 2 Accent 5" w:semiHidden="0" w:uiPriority="66" w:unhideWhenUsed="0"/>
+    <w:lsdException w:name="Medium Grid 1 Accent 5" w:semiHidden="0" w:uiPriority="67" w:unhideWhenUsed="0"/>
+    <w:lsdException w:name="Medium Grid 2 Accent 5" w:semiHidden="0" w:uiPriority="68" w:unhideWhenUsed="0"/>
+    <w:lsdException w:name="Medium Grid 3 Accent 5" w:semiHidden="0" w:uiPriority="69" w:unhideWhenUsed="0"/>
+    <w:lsdException w:name="Dark List Accent 5" w:semiHidden="0" w:uiPriority="70" w:unhideWhenUsed="0"/>
+    <w:lsdException w:name="Colorful Shading Accent 5" w:semiHidden="0" w:uiPriority="71" w:unhideWhenUsed="0"/>
+    <w:lsdException w:name="Colorful List Accent 5" w:semiHidden="0" w:uiPriority="72" w:unhideWhenUsed="0"/>
+    <w:lsdException w:name="Colorful Grid Accent 5" w:semiHidden="0" w:uiPriority="73" w:unhideWhenUsed="0"/>
+    <w:lsdException w:name="Light Shading Accent 6" w:semiHidden="0" w:uiPriority="60" w:unhideWhenUsed="0"/>
+    <w:lsdException w:name="Light List Accent 6" w:semiHidden="0" w:uiPriority="61" w:unhideWhenUsed="0"/>
+    <w:lsdException w:name="Light Grid Accent 6" w:semiHidden="0" w:uiPriority="62" w:unhideWhenUsed="0"/>
+    <w:lsdException w:name="Medium Shading 1 Accent 6" w:semiHidden="0" w:uiPriority="63" w:unhideWhenUsed="0"/>
+    <w:lsdException w:name="Medium Shading 2 Accent 6" w:semiHidden="0" w:uiPriority="64" w:unhideWhenUsed="0"/>
+    <w:lsdException w:name="Medium List 1 Accent 6" w:semiHidden="0" w:uiPriority="65" w:unhideWhenUsed="0"/>
+    <w:lsdException w:name="Medium List 2 Accent 6" w:semiHidden="0" w:uiPriority="66" w:unhideWhenUsed="0"/>
+    <w:lsdException w:name="Medium Grid 1 Accent 6" w:semiHidden="0" w:uiPriority="67" w:unhideWhenUsed="0"/>
+    <w:lsdException w:name="Medium Grid 2 Accent 6" w:semiHidden="0" w:uiPriority="68" w:unhideWhenUsed="0"/>
+    <w:lsdException w:name="Medium Grid 3 Accent 6" w:semiHidden="0" w:uiPriority="69" w:unhideWhenUsed="0"/>
+    <w:lsdException w:name="Dark List Accent 6" w:semiHidden="0" w:uiPriority="70" w:unhideWhenUsed="0"/>
+    <w:lsdException w:name="Colorful Shading Accent 6" w:semiHidden="0" w:uiPriority="71" w:unhideWhenUsed="0"/>
+    <w:lsdException w:name="Colorful List Accent 6" w:semiHidden="0" w:uiPriority="72" w:unhideWhenUsed="0"/>
+    <w:lsdException w:name="Colorful Grid Accent 6" w:semiHidden="0" w:uiPriority="73" w:unhideWhenUsed="0"/>
+    <w:lsdException w:name="Subtle Emphasis" w:semiHidden="0" w:uiPriority="19" w:unhideWhenUsed="0" w:qFormat="1"/>
+    <w:lsdException w:name="Intense Emphasis" w:semiHidden="0" w:uiPriority="21" w:unhideWhenUsed="0" w:qFormat="1"/>
+    <w:lsdException w:name="Subtle Reference" w:semiHidden="0" w:uiPriority="31" w:unhideWhenUsed="0" w:qFormat="1"/>
+    <w:lsdException w:name="Intense Reference" w:semiHidden="0" w:uiPriority="32" w:unhideWhenUsed="0" w:qFormat="1"/>
+    <w:lsdException w:name="Book Title" w:semiHidden="0" w:uiPriority="33" w:unhideWhenUsed="0" w:qFormat="1"/>
+    <w:lsdException w:name="Bibliography" w:uiPriority="37"/>
+    <w:lsdException w:name="TOC Heading" w:uiPriority="39" w:qFormat="1"/>
+  </w:latentStyles>
+  <w:style w:type="paragraph" w:default="1" w:styleId="Normal">
+    <w:name w:val="Normal"/>
+    <w:qFormat/>
+    <w:rsid w:val="007040B5"/>
+    <w:rPr>
+      <w:rFonts w:ascii="Times New Roman" w:eastAsia="Times New Roman" w:hAnsi="Times New Roman" w:cs="Times New Roman"/>
+      <w:lang w:val="es-PE" w:eastAsia="es-ES_tradnl"/>
+    </w:rPr>
+  </w:style>
+  <w:style w:type="character" w:default="1" w:styleId="Fuentedeprrafopredeter">
+    <w:name w:val="Default Paragraph Font"/>
+    <w:uiPriority w:val="1"/>
+    <w:semiHidden/>
+    <w:unhideWhenUsed/>
+  </w:style>
+  <w:style w:type="table" w:default="1" w:styleId="Tablanormal">
+    <w:name w:val="Normal Table"/>
+    <w:uiPriority w:val="99"/>
+    <w:semiHidden/>
+    <w:unhideWhenUsed/>
+    <w:tblPr>
+      <w:tblInd w:w="0" w:type="dxa"/>
+      <w:tblCellMar>
+        <w:top w:w="0" w:type="dxa"/>
+        <w:left w:w="108" w:type="dxa"/>
+        <w:bottom w:w="0" w:type="dxa"/>
+        <w:right w:w="108" w:type="dxa"/>
+      </w:tblCellMar>
+    </w:tblPr>
+  </w:style>
+  <w:style w:type="numbering" w:default="1" w:styleId="Sinlista">
+    <w:name w:val="No List"/>
+    <w:uiPriority w:val="99"/>
+    <w:semiHidden/>
+    <w:unhideWhenUsed/>
+  </w:style>
+  <w:style w:type="character" w:customStyle="1" w:styleId="apple-tab-span">
+    <w:name w:val="apple-tab-span"/>
+    <w:basedOn w:val="Fuentedeprrafopredeter"/>
+    <w:qFormat/>
+    <w:rsid w:val="002D182E"/>
+  </w:style>
+  <w:style w:type="character" w:customStyle="1" w:styleId="ListLabel1">
+    <w:name w:val="ListLabel 1"/>
+    <w:qFormat/>
+    <w:rPr>
+      <w:rFonts w:ascii="Arial" w:hAnsi="Arial"/>
+      <w:b/>
+      <w:sz w:val="22"/>
+    </w:rPr>
+  </w:style>
+  <w:style w:type="character" w:customStyle="1" w:styleId="Smbolosdenumeracin">
+    <w:name w:val="Símbolos de numeración"/>
+    <w:qFormat/>
+  </w:style>
+  <w:style w:type="paragraph" w:styleId="Ttulo">
+    <w:name w:val="Title"/>
+    <w:basedOn w:val="Normal"/>
+    <w:next w:val="Textoindependiente"/>
+    <w:qFormat/>
+    <w:pPr>
+      <w:keepNext/>
+      <w:spacing w:before="240" w:after="120"/>
+    </w:pPr>
+    <w:rPr>
+      <w:rFonts w:ascii="Liberation Sans" w:eastAsia="Noto Sans CJK SC Regular" w:hAnsi="Liberation Sans" w:cs="Lohit Devanagari"/>
+      <w:sz w:val="28"/>
+      <w:szCs w:val="28"/>
+    </w:rPr>
+  </w:style>
+  <w:style w:type="paragraph" w:styleId="Textoindependiente">
+    <w:name w:val="Body Text"/>
+    <w:basedOn w:val="Normal"/>
+    <w:pPr>
+      <w:spacing w:after="140" w:line="276" w:lineRule="auto"/>
+    </w:pPr>
+  </w:style>
+  <w:style w:type="paragraph" w:styleId="Lista">
+    <w:name w:val="List"/>
+    <w:basedOn w:val="Textoindependiente"/>
+    <w:rPr>
+      <w:rFonts w:cs="Lohit Devanagari"/>
+    </w:rPr>
+  </w:style>
+  <w:style w:type="paragraph" w:styleId="Epgrafe">
+    <w:name w:val="caption"/>
+    <w:basedOn w:val="Normal"/>
+    <w:qFormat/>
+    <w:pPr>
+      <w:suppressLineNumbers/>
+      <w:spacing w:before="120" w:after="120"/>
+    </w:pPr>
+    <w:rPr>
+      <w:rFonts w:cs="Lohit Devanagari"/>
+      <w:i/>
+      <w:iCs/>
+    </w:rPr>
+  </w:style>
+  <w:style w:type="paragraph" w:customStyle="1" w:styleId="ndice">
+    <w:name w:val="Índice"/>
+    <w:basedOn w:val="Normal"/>
+    <w:qFormat/>
+    <w:pPr>
+      <w:suppressLineNumbers/>
+    </w:pPr>
+    <w:rPr>
+      <w:rFonts w:cs="Lohit Devanagari"/>
+    </w:rPr>
+  </w:style>
+  <w:style w:type="paragraph" w:styleId="NormalWeb">
+    <w:name w:val="Normal (Web)"/>
+    <w:basedOn w:val="Normal"/>
+    <w:uiPriority w:val="99"/>
+    <w:unhideWhenUsed/>
+    <w:qFormat/>
+    <w:rsid w:val="004655B0"/>
+    <w:pPr>
+      <w:spacing w:beforeAutospacing="1" w:afterAutospacing="1"/>
+    </w:pPr>
+  </w:style>
+  <w:style w:type="paragraph" w:styleId="Prrafodelista">
+    <w:name w:val="List Paragraph"/>
+    <w:basedOn w:val="Normal"/>
+    <w:uiPriority w:val="34"/>
+    <w:qFormat/>
+    <w:rsid w:val="00841C4F"/>
+    <w:pPr>
+      <w:ind w:left="720"/>
+      <w:contextualSpacing/>
+    </w:pPr>
+  </w:style>
+  <w:style w:type="paragraph" w:styleId="Sinespaciado">
     <w:name w:val="No Spacing"/>
     <w:uiPriority w:val="1"/>
     <w:qFormat/>
@@ -10504,7 +11034,7 @@
   <a:extraClrSchemeLst/>
   <a:extLst>
     <a:ext uri="{05A4C25C-085E-4340-85A3-A5531E510DB2}">
-      <thm15:themeFamily xmlns:thm15="http://schemas.microsoft.com/office/thememl/2012/main" name="Office Theme" id="{62F939B6-93AF-4DB8-9C6B-D6C7DFDC589F}" vid="{4A3C46E8-61CC-4603-A589-7422A47A8E4A}"/>
+      <thm15:themeFamily xmlns:thm15="http://schemas.microsoft.com/office/thememl/2012/main" xmlns="" name="Office Theme" id="{62F939B6-93AF-4DB8-9C6B-D6C7DFDC589F}" vid="{4A3C46E8-61CC-4603-A589-7422A47A8E4A}"/>
     </a:ext>
   </a:extLst>
 </a:theme>

</xml_diff>